<commit_message>
added technology stack used for app
</commit_message>
<xml_diff>
--- a/mealsOnWheels.docx
+++ b/mealsOnWheels.docx
@@ -210,6 +210,27 @@
     </w:p>
     <w:p>
       <w:pPr>
+        <w:rPr>
+          <w:rFonts w:ascii="Segoe UI" w:eastAsia="Times New Roman" w:hAnsi="Segoe UI" w:cs="Segoe UI"/>
+          <w:color w:val="24292E"/>
+          <w:sz w:val="24"/>
+          <w:szCs w:val="24"/>
+          <w:lang w:eastAsia="en-IN"/>
+        </w:rPr>
+      </w:pPr>
+      <w:r>
+        <w:rPr>
+          <w:rFonts w:ascii="Segoe UI" w:eastAsia="Times New Roman" w:hAnsi="Segoe UI" w:cs="Segoe UI"/>
+          <w:color w:val="24292E"/>
+          <w:sz w:val="24"/>
+          <w:szCs w:val="24"/>
+          <w:lang w:eastAsia="en-IN"/>
+        </w:rPr>
+        <w:br w:type="page"/>
+      </w:r>
+    </w:p>
+    <w:p>
+      <w:pPr>
         <w:pBdr>
           <w:bottom w:val="single" w:sz="6" w:space="4" w:color="EAECEF"/>
         </w:pBdr>
@@ -236,6 +257,7 @@
           <w:szCs w:val="36"/>
           <w:lang w:eastAsia="en-IN"/>
         </w:rPr>
+        <w:lastRenderedPageBreak/>
         <w:t>Description of Technology:</w:t>
       </w:r>
     </w:p>
@@ -372,7 +394,6 @@
           <w:szCs w:val="24"/>
           <w:lang w:eastAsia="en-IN"/>
         </w:rPr>
-        <w:lastRenderedPageBreak/>
         <w:t>Information about eating joints will comprise of name, unique code and location (in the form of latitude and longitude).</w:t>
       </w:r>
     </w:p>
@@ -719,6 +740,16 @@
         </w:rPr>
         <w:t>The order will be confirmed by the respective eating joint through confirmation call. The user can then directly start navigation to the concerned eating joint.</w:t>
       </w:r>
+      <w:r>
+        <w:rPr>
+          <w:rFonts w:ascii="Segoe UI" w:eastAsia="Times New Roman" w:hAnsi="Segoe UI" w:cs="Segoe UI"/>
+          <w:color w:val="24292E"/>
+          <w:sz w:val="24"/>
+          <w:szCs w:val="24"/>
+          <w:lang w:eastAsia="en-IN"/>
+        </w:rPr>
+        <w:br w:type="page"/>
+      </w:r>
     </w:p>
     <w:p>
       <w:pPr>
@@ -734,7 +765,7 @@
           <w:bCs/>
           <w:color w:val="24292E"/>
           <w:kern w:val="36"/>
-          <w:sz w:val="48"/>
+          <w:sz w:val="32"/>
           <w:szCs w:val="48"/>
           <w:lang w:eastAsia="en-IN"/>
         </w:rPr>
@@ -746,11 +777,12 @@
           <w:bCs/>
           <w:color w:val="24292E"/>
           <w:kern w:val="36"/>
-          <w:sz w:val="48"/>
+          <w:sz w:val="32"/>
           <w:szCs w:val="48"/>
           <w:lang w:eastAsia="en-IN"/>
         </w:rPr>
-        <w:t>Algorithm to find Eating Joints near to the selected route:</w:t>
+        <w:lastRenderedPageBreak/>
+        <w:t>Algorithm to find Eating Joints near the selected route:</w:t>
       </w:r>
     </w:p>
     <w:p>
@@ -863,7 +895,6 @@
           <w:szCs w:val="24"/>
           <w:lang w:eastAsia="en-IN"/>
         </w:rPr>
-        <w:lastRenderedPageBreak/>
         <w:drawing>
           <wp:inline distT="0" distB="0" distL="0" distR="0" wp14:anchorId="10C2A521" wp14:editId="36ED833A">
             <wp:extent cx="5057318" cy="2857500"/>
@@ -1102,7 +1133,18 @@
           <w:szCs w:val="24"/>
           <w:lang w:eastAsia="en-IN"/>
         </w:rPr>
-        <w:t xml:space="preserve">(E_W) and </w:t>
+        <w:t xml:space="preserve">(E_W) </w:t>
+      </w:r>
+      <w:r>
+        <w:rPr>
+          <w:rFonts w:ascii="Segoe UI" w:eastAsia="Times New Roman" w:hAnsi="Segoe UI" w:cs="Segoe UI"/>
+          <w:color w:val="24292E"/>
+          <w:sz w:val="24"/>
+          <w:szCs w:val="24"/>
+          <w:lang w:eastAsia="en-IN"/>
+        </w:rPr>
+        <w:lastRenderedPageBreak/>
+        <w:t xml:space="preserve">and </w:t>
       </w:r>
       <w:proofErr w:type="spellStart"/>
       <w:r>
@@ -1347,7 +1389,6 @@
           <w:szCs w:val="24"/>
           <w:lang w:eastAsia="en-IN"/>
         </w:rPr>
-        <w:lastRenderedPageBreak/>
         <w:t>where φ is latitude, λ is longitude, θ is the bearing (clockwise from north), δ is the angular distance x/R; x being the radius of circle, R the earth’s radius.</w:t>
       </w:r>
     </w:p>
@@ -1497,7 +1538,6 @@
         </w:rPr>
         <w:t xml:space="preserve"> </w:t>
       </w:r>
-      <w:proofErr w:type="spellStart"/>
       <w:r>
         <w:rPr>
           <w:rFonts w:ascii="Consolas" w:eastAsia="Times New Roman" w:hAnsi="Consolas" w:cs="Courier New"/>
@@ -1528,27 +1568,96 @@
         </w:rPr>
         <w:t>asin</w:t>
       </w:r>
-      <w:proofErr w:type="spellEnd"/>
+      <w:r>
+        <w:rPr>
+          <w:rFonts w:ascii="Consolas" w:eastAsia="Times New Roman" w:hAnsi="Consolas" w:cs="Courier New"/>
+          <w:color w:val="24292E"/>
+          <w:sz w:val="20"/>
+          <w:szCs w:val="20"/>
+          <w:lang w:eastAsia="en-IN"/>
+        </w:rPr>
+        <w:t xml:space="preserve">( </w:t>
+      </w:r>
+      <w:r>
+        <w:rPr>
+          <w:rFonts w:ascii="Consolas" w:eastAsia="Times New Roman" w:hAnsi="Consolas" w:cs="Courier New"/>
+          <w:color w:val="005CC5"/>
+          <w:sz w:val="20"/>
+          <w:szCs w:val="20"/>
+          <w:lang w:eastAsia="en-IN"/>
+        </w:rPr>
+        <w:t>Math</w:t>
+      </w:r>
+      <w:r>
+        <w:rPr>
+          <w:rFonts w:ascii="Consolas" w:eastAsia="Times New Roman" w:hAnsi="Consolas" w:cs="Courier New"/>
+          <w:color w:val="24292E"/>
+          <w:sz w:val="20"/>
+          <w:szCs w:val="20"/>
+          <w:lang w:eastAsia="en-IN"/>
+        </w:rPr>
+        <w:t>.</w:t>
+      </w:r>
+      <w:r>
+        <w:rPr>
+          <w:rFonts w:ascii="Consolas" w:eastAsia="Times New Roman" w:hAnsi="Consolas" w:cs="Courier New"/>
+          <w:color w:val="005CC5"/>
+          <w:sz w:val="20"/>
+          <w:szCs w:val="20"/>
+          <w:lang w:eastAsia="en-IN"/>
+        </w:rPr>
+        <w:t>sin</w:t>
+      </w:r>
+      <w:r>
+        <w:rPr>
+          <w:rFonts w:ascii="Consolas" w:eastAsia="Times New Roman" w:hAnsi="Consolas" w:cs="Courier New"/>
+          <w:color w:val="24292E"/>
+          <w:sz w:val="20"/>
+          <w:szCs w:val="20"/>
+          <w:lang w:eastAsia="en-IN"/>
+        </w:rPr>
+        <w:t>(φ</w:t>
+      </w:r>
       <w:proofErr w:type="gramStart"/>
       <w:r>
         <w:rPr>
           <w:rFonts w:ascii="Consolas" w:eastAsia="Times New Roman" w:hAnsi="Consolas" w:cs="Courier New"/>
-          <w:color w:val="24292E"/>
-          <w:sz w:val="20"/>
-          <w:szCs w:val="20"/>
-          <w:lang w:eastAsia="en-IN"/>
-        </w:rPr>
-        <w:t xml:space="preserve">( </w:t>
-      </w:r>
-      <w:proofErr w:type="spellStart"/>
-      <w:r>
-        <w:rPr>
-          <w:rFonts w:ascii="Consolas" w:eastAsia="Times New Roman" w:hAnsi="Consolas" w:cs="Courier New"/>
           <w:color w:val="005CC5"/>
           <w:sz w:val="20"/>
           <w:szCs w:val="20"/>
           <w:lang w:eastAsia="en-IN"/>
         </w:rPr>
+        <w:t>1</w:t>
+      </w:r>
+      <w:r>
+        <w:rPr>
+          <w:rFonts w:ascii="Consolas" w:eastAsia="Times New Roman" w:hAnsi="Consolas" w:cs="Courier New"/>
+          <w:color w:val="24292E"/>
+          <w:sz w:val="20"/>
+          <w:szCs w:val="20"/>
+          <w:lang w:eastAsia="en-IN"/>
+        </w:rPr>
+        <w:t>)</w:t>
+      </w:r>
+      <w:r>
+        <w:rPr>
+          <w:rFonts w:ascii="Consolas" w:eastAsia="Times New Roman" w:hAnsi="Consolas" w:cs="Courier New"/>
+          <w:color w:val="D73A49"/>
+          <w:sz w:val="20"/>
+          <w:szCs w:val="20"/>
+          <w:lang w:eastAsia="en-IN"/>
+        </w:rPr>
+        <w:t>*</w:t>
+      </w:r>
+      <w:proofErr w:type="gramEnd"/>
+      <w:r>
+        <w:rPr>
+          <w:rFonts w:ascii="Consolas" w:eastAsia="Times New Roman" w:hAnsi="Consolas" w:cs="Courier New"/>
+          <w:color w:val="005CC5"/>
+          <w:sz w:val="20"/>
+          <w:szCs w:val="20"/>
+          <w:lang w:eastAsia="en-IN"/>
+        </w:rPr>
         <w:t>Math</w:t>
       </w:r>
       <w:r>
@@ -1569,82 +1678,8 @@
           <w:szCs w:val="20"/>
           <w:lang w:eastAsia="en-IN"/>
         </w:rPr>
-        <w:t>sin</w:t>
-      </w:r>
-      <w:proofErr w:type="spellEnd"/>
-      <w:proofErr w:type="gramEnd"/>
-      <w:r>
-        <w:rPr>
-          <w:rFonts w:ascii="Consolas" w:eastAsia="Times New Roman" w:hAnsi="Consolas" w:cs="Courier New"/>
-          <w:color w:val="24292E"/>
-          <w:sz w:val="20"/>
-          <w:szCs w:val="20"/>
-          <w:lang w:eastAsia="en-IN"/>
-        </w:rPr>
-        <w:t>(φ</w:t>
-      </w:r>
-      <w:r>
-        <w:rPr>
-          <w:rFonts w:ascii="Consolas" w:eastAsia="Times New Roman" w:hAnsi="Consolas" w:cs="Courier New"/>
-          <w:color w:val="005CC5"/>
-          <w:sz w:val="20"/>
-          <w:szCs w:val="20"/>
-          <w:lang w:eastAsia="en-IN"/>
-        </w:rPr>
-        <w:t>1</w:t>
-      </w:r>
-      <w:r>
-        <w:rPr>
-          <w:rFonts w:ascii="Consolas" w:eastAsia="Times New Roman" w:hAnsi="Consolas" w:cs="Courier New"/>
-          <w:color w:val="24292E"/>
-          <w:sz w:val="20"/>
-          <w:szCs w:val="20"/>
-          <w:lang w:eastAsia="en-IN"/>
-        </w:rPr>
-        <w:t>)</w:t>
-      </w:r>
-      <w:r>
-        <w:rPr>
-          <w:rFonts w:ascii="Consolas" w:eastAsia="Times New Roman" w:hAnsi="Consolas" w:cs="Courier New"/>
-          <w:color w:val="D73A49"/>
-          <w:sz w:val="20"/>
-          <w:szCs w:val="20"/>
-          <w:lang w:eastAsia="en-IN"/>
-        </w:rPr>
-        <w:t>*</w:t>
-      </w:r>
-      <w:proofErr w:type="spellStart"/>
-      <w:r>
-        <w:rPr>
-          <w:rFonts w:ascii="Consolas" w:eastAsia="Times New Roman" w:hAnsi="Consolas" w:cs="Courier New"/>
-          <w:color w:val="005CC5"/>
-          <w:sz w:val="20"/>
-          <w:szCs w:val="20"/>
-          <w:lang w:eastAsia="en-IN"/>
-        </w:rPr>
-        <w:t>Math</w:t>
-      </w:r>
-      <w:r>
-        <w:rPr>
-          <w:rFonts w:ascii="Consolas" w:eastAsia="Times New Roman" w:hAnsi="Consolas" w:cs="Courier New"/>
-          <w:color w:val="24292E"/>
-          <w:sz w:val="20"/>
-          <w:szCs w:val="20"/>
-          <w:lang w:eastAsia="en-IN"/>
-        </w:rPr>
-        <w:t>.</w:t>
-      </w:r>
-      <w:r>
-        <w:rPr>
-          <w:rFonts w:ascii="Consolas" w:eastAsia="Times New Roman" w:hAnsi="Consolas" w:cs="Courier New"/>
-          <w:color w:val="005CC5"/>
-          <w:sz w:val="20"/>
-          <w:szCs w:val="20"/>
-          <w:lang w:eastAsia="en-IN"/>
-        </w:rPr>
         <w:t>cos</w:t>
       </w:r>
-      <w:proofErr w:type="spellEnd"/>
       <w:r>
         <w:rPr>
           <w:rFonts w:ascii="Consolas" w:eastAsia="Times New Roman" w:hAnsi="Consolas" w:cs="Courier New"/>
@@ -1737,7 +1772,6 @@
         </w:rPr>
         <w:t xml:space="preserve">                   </w:t>
       </w:r>
-      <w:proofErr w:type="spellStart"/>
       <w:r>
         <w:rPr>
           <w:rFonts w:ascii="Consolas" w:eastAsia="Times New Roman" w:hAnsi="Consolas" w:cs="Courier New"/>
@@ -1768,7 +1802,6 @@
         </w:rPr>
         <w:t>cos</w:t>
       </w:r>
-      <w:proofErr w:type="spellEnd"/>
       <w:r>
         <w:rPr>
           <w:rFonts w:ascii="Consolas" w:eastAsia="Times New Roman" w:hAnsi="Consolas" w:cs="Courier New"/>
@@ -1779,6 +1812,86 @@
         </w:rPr>
         <w:t>(φ</w:t>
       </w:r>
+      <w:r>
+        <w:rPr>
+          <w:rFonts w:ascii="Consolas" w:eastAsia="Times New Roman" w:hAnsi="Consolas" w:cs="Courier New"/>
+          <w:color w:val="005CC5"/>
+          <w:sz w:val="20"/>
+          <w:szCs w:val="20"/>
+          <w:lang w:eastAsia="en-IN"/>
+        </w:rPr>
+        <w:t>1</w:t>
+      </w:r>
+      <w:r>
+        <w:rPr>
+          <w:rFonts w:ascii="Consolas" w:eastAsia="Times New Roman" w:hAnsi="Consolas" w:cs="Courier New"/>
+          <w:color w:val="24292E"/>
+          <w:sz w:val="20"/>
+          <w:szCs w:val="20"/>
+          <w:lang w:eastAsia="en-IN"/>
+        </w:rPr>
+        <w:t>)</w:t>
+      </w:r>
+      <w:r>
+        <w:rPr>
+          <w:rFonts w:ascii="Consolas" w:eastAsia="Times New Roman" w:hAnsi="Consolas" w:cs="Courier New"/>
+          <w:color w:val="D73A49"/>
+          <w:sz w:val="20"/>
+          <w:szCs w:val="20"/>
+          <w:lang w:eastAsia="en-IN"/>
+        </w:rPr>
+        <w:t>*</w:t>
+      </w:r>
+      <w:r>
+        <w:rPr>
+          <w:rFonts w:ascii="Consolas" w:eastAsia="Times New Roman" w:hAnsi="Consolas" w:cs="Courier New"/>
+          <w:color w:val="005CC5"/>
+          <w:sz w:val="20"/>
+          <w:szCs w:val="20"/>
+          <w:lang w:eastAsia="en-IN"/>
+        </w:rPr>
+        <w:t>Math</w:t>
+      </w:r>
+      <w:r>
+        <w:rPr>
+          <w:rFonts w:ascii="Consolas" w:eastAsia="Times New Roman" w:hAnsi="Consolas" w:cs="Courier New"/>
+          <w:color w:val="24292E"/>
+          <w:sz w:val="20"/>
+          <w:szCs w:val="20"/>
+          <w:lang w:eastAsia="en-IN"/>
+        </w:rPr>
+        <w:t>.</w:t>
+      </w:r>
+      <w:r>
+        <w:rPr>
+          <w:rFonts w:ascii="Consolas" w:eastAsia="Times New Roman" w:hAnsi="Consolas" w:cs="Courier New"/>
+          <w:color w:val="005CC5"/>
+          <w:sz w:val="20"/>
+          <w:szCs w:val="20"/>
+          <w:lang w:eastAsia="en-IN"/>
+        </w:rPr>
+        <w:t>sin</w:t>
+      </w:r>
+      <w:r>
+        <w:rPr>
+          <w:rFonts w:ascii="Consolas" w:eastAsia="Times New Roman" w:hAnsi="Consolas" w:cs="Courier New"/>
+          <w:color w:val="24292E"/>
+          <w:sz w:val="20"/>
+          <w:szCs w:val="20"/>
+          <w:lang w:eastAsia="en-IN"/>
+        </w:rPr>
+        <w:t>(d</w:t>
+      </w:r>
+      <w:r>
+        <w:rPr>
+          <w:rFonts w:ascii="Consolas" w:eastAsia="Times New Roman" w:hAnsi="Consolas" w:cs="Courier New"/>
+          <w:color w:val="D73A49"/>
+          <w:sz w:val="20"/>
+          <w:szCs w:val="20"/>
+          <w:lang w:eastAsia="en-IN"/>
+        </w:rPr>
+        <w:t>/</w:t>
+      </w:r>
       <w:proofErr w:type="gramStart"/>
       <w:r>
         <w:rPr>
@@ -1788,7 +1901,7 @@
           <w:szCs w:val="20"/>
           <w:lang w:eastAsia="en-IN"/>
         </w:rPr>
-        <w:t>1</w:t>
+        <w:t>R</w:t>
       </w:r>
       <w:r>
         <w:rPr>
@@ -1810,7 +1923,6 @@
         </w:rPr>
         <w:t>*</w:t>
       </w:r>
-      <w:proofErr w:type="spellStart"/>
       <w:proofErr w:type="gramEnd"/>
       <w:r>
         <w:rPr>
@@ -1840,122 +1952,17 @@
           <w:szCs w:val="20"/>
           <w:lang w:eastAsia="en-IN"/>
         </w:rPr>
-        <w:t>sin</w:t>
-      </w:r>
-      <w:proofErr w:type="spellEnd"/>
-      <w:r>
-        <w:rPr>
-          <w:rFonts w:ascii="Consolas" w:eastAsia="Times New Roman" w:hAnsi="Consolas" w:cs="Courier New"/>
-          <w:color w:val="24292E"/>
-          <w:sz w:val="20"/>
-          <w:szCs w:val="20"/>
-          <w:lang w:eastAsia="en-IN"/>
-        </w:rPr>
-        <w:t>(d</w:t>
-      </w:r>
-      <w:r>
-        <w:rPr>
-          <w:rFonts w:ascii="Consolas" w:eastAsia="Times New Roman" w:hAnsi="Consolas" w:cs="Courier New"/>
-          <w:color w:val="D73A49"/>
-          <w:sz w:val="20"/>
-          <w:szCs w:val="20"/>
-          <w:lang w:eastAsia="en-IN"/>
-        </w:rPr>
-        <w:t>/</w:t>
-      </w:r>
-      <w:r>
-        <w:rPr>
-          <w:rFonts w:ascii="Consolas" w:eastAsia="Times New Roman" w:hAnsi="Consolas" w:cs="Courier New"/>
-          <w:color w:val="005CC5"/>
-          <w:sz w:val="20"/>
-          <w:szCs w:val="20"/>
-          <w:lang w:eastAsia="en-IN"/>
-        </w:rPr>
-        <w:t>R</w:t>
-      </w:r>
-      <w:r>
-        <w:rPr>
-          <w:rFonts w:ascii="Consolas" w:eastAsia="Times New Roman" w:hAnsi="Consolas" w:cs="Courier New"/>
-          <w:color w:val="24292E"/>
-          <w:sz w:val="20"/>
-          <w:szCs w:val="20"/>
-          <w:lang w:eastAsia="en-IN"/>
-        </w:rPr>
-        <w:t>)</w:t>
-      </w:r>
-      <w:r>
-        <w:rPr>
-          <w:rFonts w:ascii="Consolas" w:eastAsia="Times New Roman" w:hAnsi="Consolas" w:cs="Courier New"/>
-          <w:color w:val="D73A49"/>
-          <w:sz w:val="20"/>
-          <w:szCs w:val="20"/>
-          <w:lang w:eastAsia="en-IN"/>
-        </w:rPr>
-        <w:t>*</w:t>
-      </w:r>
-      <w:proofErr w:type="spellStart"/>
-      <w:r>
-        <w:rPr>
-          <w:rFonts w:ascii="Consolas" w:eastAsia="Times New Roman" w:hAnsi="Consolas" w:cs="Courier New"/>
-          <w:color w:val="005CC5"/>
-          <w:sz w:val="20"/>
-          <w:szCs w:val="20"/>
-          <w:lang w:eastAsia="en-IN"/>
-        </w:rPr>
-        <w:t>Math</w:t>
-      </w:r>
-      <w:r>
-        <w:rPr>
-          <w:rFonts w:ascii="Consolas" w:eastAsia="Times New Roman" w:hAnsi="Consolas" w:cs="Courier New"/>
-          <w:color w:val="24292E"/>
-          <w:sz w:val="20"/>
-          <w:szCs w:val="20"/>
-          <w:lang w:eastAsia="en-IN"/>
-        </w:rPr>
-        <w:t>.</w:t>
-      </w:r>
-      <w:r>
-        <w:rPr>
-          <w:rFonts w:ascii="Consolas" w:eastAsia="Times New Roman" w:hAnsi="Consolas" w:cs="Courier New"/>
-          <w:color w:val="005CC5"/>
-          <w:sz w:val="20"/>
-          <w:szCs w:val="20"/>
-          <w:lang w:eastAsia="en-IN"/>
-        </w:rPr>
         <w:t>cos</w:t>
       </w:r>
-      <w:proofErr w:type="spellEnd"/>
-      <w:r>
-        <w:rPr>
-          <w:rFonts w:ascii="Consolas" w:eastAsia="Times New Roman" w:hAnsi="Consolas" w:cs="Courier New"/>
-          <w:color w:val="24292E"/>
-          <w:sz w:val="20"/>
-          <w:szCs w:val="20"/>
-          <w:lang w:eastAsia="en-IN"/>
-        </w:rPr>
-        <w:t>(</w:t>
-      </w:r>
-      <w:proofErr w:type="spellStart"/>
-      <w:r>
-        <w:rPr>
-          <w:rFonts w:ascii="Consolas" w:eastAsia="Times New Roman" w:hAnsi="Consolas" w:cs="Courier New"/>
-          <w:color w:val="24292E"/>
-          <w:sz w:val="20"/>
-          <w:szCs w:val="20"/>
-          <w:lang w:eastAsia="en-IN"/>
-        </w:rPr>
-        <w:t>brng</w:t>
-      </w:r>
-      <w:proofErr w:type="spellEnd"/>
-      <w:r>
-        <w:rPr>
-          <w:rFonts w:ascii="Consolas" w:eastAsia="Times New Roman" w:hAnsi="Consolas" w:cs="Courier New"/>
-          <w:color w:val="24292E"/>
-          <w:sz w:val="20"/>
-          <w:szCs w:val="20"/>
-          <w:lang w:eastAsia="en-IN"/>
-        </w:rPr>
-        <w:t>) );</w:t>
+      <w:r>
+        <w:rPr>
+          <w:rFonts w:ascii="Consolas" w:eastAsia="Times New Roman" w:hAnsi="Consolas" w:cs="Courier New"/>
+          <w:color w:val="24292E"/>
+          <w:sz w:val="20"/>
+          <w:szCs w:val="20"/>
+          <w:lang w:eastAsia="en-IN"/>
+        </w:rPr>
+        <w:t>(brng) );</w:t>
       </w:r>
     </w:p>
     <w:p>
@@ -2173,7 +2180,6 @@
         </w:rPr>
         <w:t>(</w:t>
       </w:r>
-      <w:proofErr w:type="spellStart"/>
       <w:r>
         <w:rPr>
           <w:rFonts w:ascii="Consolas" w:eastAsia="Times New Roman" w:hAnsi="Consolas" w:cs="Courier New"/>
@@ -2204,29 +2210,86 @@
         </w:rPr>
         <w:t>sin</w:t>
       </w:r>
-      <w:proofErr w:type="spellEnd"/>
-      <w:r>
-        <w:rPr>
-          <w:rFonts w:ascii="Consolas" w:eastAsia="Times New Roman" w:hAnsi="Consolas" w:cs="Courier New"/>
-          <w:color w:val="24292E"/>
-          <w:sz w:val="20"/>
-          <w:szCs w:val="20"/>
-          <w:lang w:eastAsia="en-IN"/>
-        </w:rPr>
-        <w:t>(</w:t>
-      </w:r>
-      <w:proofErr w:type="spellStart"/>
-      <w:r>
-        <w:rPr>
-          <w:rFonts w:ascii="Consolas" w:eastAsia="Times New Roman" w:hAnsi="Consolas" w:cs="Courier New"/>
-          <w:color w:val="24292E"/>
-          <w:sz w:val="20"/>
-          <w:szCs w:val="20"/>
-          <w:lang w:eastAsia="en-IN"/>
-        </w:rPr>
-        <w:t>brng</w:t>
-      </w:r>
-      <w:proofErr w:type="spellEnd"/>
+      <w:r>
+        <w:rPr>
+          <w:rFonts w:ascii="Consolas" w:eastAsia="Times New Roman" w:hAnsi="Consolas" w:cs="Courier New"/>
+          <w:color w:val="24292E"/>
+          <w:sz w:val="20"/>
+          <w:szCs w:val="20"/>
+          <w:lang w:eastAsia="en-IN"/>
+        </w:rPr>
+        <w:t>(brng)</w:t>
+      </w:r>
+      <w:r>
+        <w:rPr>
+          <w:rFonts w:ascii="Consolas" w:eastAsia="Times New Roman" w:hAnsi="Consolas" w:cs="Courier New"/>
+          <w:color w:val="D73A49"/>
+          <w:sz w:val="20"/>
+          <w:szCs w:val="20"/>
+          <w:lang w:eastAsia="en-IN"/>
+        </w:rPr>
+        <w:t>*</w:t>
+      </w:r>
+      <w:r>
+        <w:rPr>
+          <w:rFonts w:ascii="Consolas" w:eastAsia="Times New Roman" w:hAnsi="Consolas" w:cs="Courier New"/>
+          <w:color w:val="005CC5"/>
+          <w:sz w:val="20"/>
+          <w:szCs w:val="20"/>
+          <w:lang w:eastAsia="en-IN"/>
+        </w:rPr>
+        <w:t>Math</w:t>
+      </w:r>
+      <w:r>
+        <w:rPr>
+          <w:rFonts w:ascii="Consolas" w:eastAsia="Times New Roman" w:hAnsi="Consolas" w:cs="Courier New"/>
+          <w:color w:val="24292E"/>
+          <w:sz w:val="20"/>
+          <w:szCs w:val="20"/>
+          <w:lang w:eastAsia="en-IN"/>
+        </w:rPr>
+        <w:t>.</w:t>
+      </w:r>
+      <w:r>
+        <w:rPr>
+          <w:rFonts w:ascii="Consolas" w:eastAsia="Times New Roman" w:hAnsi="Consolas" w:cs="Courier New"/>
+          <w:color w:val="005CC5"/>
+          <w:sz w:val="20"/>
+          <w:szCs w:val="20"/>
+          <w:lang w:eastAsia="en-IN"/>
+        </w:rPr>
+        <w:t>sin</w:t>
+      </w:r>
+      <w:r>
+        <w:rPr>
+          <w:rFonts w:ascii="Consolas" w:eastAsia="Times New Roman" w:hAnsi="Consolas" w:cs="Courier New"/>
+          <w:color w:val="24292E"/>
+          <w:sz w:val="20"/>
+          <w:szCs w:val="20"/>
+          <w:lang w:eastAsia="en-IN"/>
+        </w:rPr>
+        <w:t>(d</w:t>
+      </w:r>
+      <w:r>
+        <w:rPr>
+          <w:rFonts w:ascii="Consolas" w:eastAsia="Times New Roman" w:hAnsi="Consolas" w:cs="Courier New"/>
+          <w:color w:val="D73A49"/>
+          <w:sz w:val="20"/>
+          <w:szCs w:val="20"/>
+          <w:lang w:eastAsia="en-IN"/>
+        </w:rPr>
+        <w:t>/</w:t>
+      </w:r>
+      <w:r>
+        <w:rPr>
+          <w:rFonts w:ascii="Consolas" w:eastAsia="Times New Roman" w:hAnsi="Consolas" w:cs="Courier New"/>
+          <w:color w:val="005CC5"/>
+          <w:sz w:val="20"/>
+          <w:szCs w:val="20"/>
+          <w:lang w:eastAsia="en-IN"/>
+        </w:rPr>
+        <w:t>R</w:t>
+      </w:r>
       <w:r>
         <w:rPr>
           <w:rFonts w:ascii="Consolas" w:eastAsia="Times New Roman" w:hAnsi="Consolas" w:cs="Courier New"/>
@@ -2247,7 +2310,6 @@
         </w:rPr>
         <w:t>*</w:t>
       </w:r>
-      <w:proofErr w:type="spellStart"/>
       <w:r>
         <w:rPr>
           <w:rFonts w:ascii="Consolas" w:eastAsia="Times New Roman" w:hAnsi="Consolas" w:cs="Courier New"/>
@@ -2276,93 +2338,8 @@
           <w:szCs w:val="20"/>
           <w:lang w:eastAsia="en-IN"/>
         </w:rPr>
-        <w:t>sin</w:t>
-      </w:r>
-      <w:proofErr w:type="spellEnd"/>
-      <w:r>
-        <w:rPr>
-          <w:rFonts w:ascii="Consolas" w:eastAsia="Times New Roman" w:hAnsi="Consolas" w:cs="Courier New"/>
-          <w:color w:val="24292E"/>
-          <w:sz w:val="20"/>
-          <w:szCs w:val="20"/>
-          <w:lang w:eastAsia="en-IN"/>
-        </w:rPr>
-        <w:t>(d</w:t>
-      </w:r>
-      <w:r>
-        <w:rPr>
-          <w:rFonts w:ascii="Consolas" w:eastAsia="Times New Roman" w:hAnsi="Consolas" w:cs="Courier New"/>
-          <w:color w:val="D73A49"/>
-          <w:sz w:val="20"/>
-          <w:szCs w:val="20"/>
-          <w:lang w:eastAsia="en-IN"/>
-        </w:rPr>
-        <w:t>/</w:t>
-      </w:r>
-      <w:proofErr w:type="gramStart"/>
-      <w:r>
-        <w:rPr>
-          <w:rFonts w:ascii="Consolas" w:eastAsia="Times New Roman" w:hAnsi="Consolas" w:cs="Courier New"/>
-          <w:color w:val="005CC5"/>
-          <w:sz w:val="20"/>
-          <w:szCs w:val="20"/>
-          <w:lang w:eastAsia="en-IN"/>
-        </w:rPr>
-        <w:t>R</w:t>
-      </w:r>
-      <w:r>
-        <w:rPr>
-          <w:rFonts w:ascii="Consolas" w:eastAsia="Times New Roman" w:hAnsi="Consolas" w:cs="Courier New"/>
-          <w:color w:val="24292E"/>
-          <w:sz w:val="20"/>
-          <w:szCs w:val="20"/>
-          <w:lang w:eastAsia="en-IN"/>
-        </w:rPr>
-        <w:t>)</w:t>
-      </w:r>
-      <w:r>
-        <w:rPr>
-          <w:rFonts w:ascii="Consolas" w:eastAsia="Times New Roman" w:hAnsi="Consolas" w:cs="Courier New"/>
-          <w:color w:val="D73A49"/>
-          <w:sz w:val="20"/>
-          <w:szCs w:val="20"/>
-          <w:lang w:eastAsia="en-IN"/>
-        </w:rPr>
-        <w:t>*</w:t>
-      </w:r>
-      <w:proofErr w:type="spellStart"/>
-      <w:proofErr w:type="gramEnd"/>
-      <w:r>
-        <w:rPr>
-          <w:rFonts w:ascii="Consolas" w:eastAsia="Times New Roman" w:hAnsi="Consolas" w:cs="Courier New"/>
-          <w:color w:val="005CC5"/>
-          <w:sz w:val="20"/>
-          <w:szCs w:val="20"/>
-          <w:lang w:eastAsia="en-IN"/>
-        </w:rPr>
-        <w:t>Math</w:t>
-      </w:r>
-      <w:r>
-        <w:rPr>
-          <w:rFonts w:ascii="Consolas" w:eastAsia="Times New Roman" w:hAnsi="Consolas" w:cs="Courier New"/>
-          <w:color w:val="24292E"/>
-          <w:sz w:val="20"/>
-          <w:szCs w:val="20"/>
-          <w:lang w:eastAsia="en-IN"/>
-        </w:rPr>
-        <w:t>.</w:t>
-      </w:r>
-      <w:r>
-        <w:rPr>
-          <w:rFonts w:ascii="Consolas" w:eastAsia="Times New Roman" w:hAnsi="Consolas" w:cs="Courier New"/>
-          <w:color w:val="005CC5"/>
-          <w:sz w:val="20"/>
-          <w:szCs w:val="20"/>
-          <w:lang w:eastAsia="en-IN"/>
-        </w:rPr>
         <w:t>cos</w:t>
       </w:r>
-      <w:proofErr w:type="spellEnd"/>
       <w:r>
         <w:rPr>
           <w:rFonts w:ascii="Consolas" w:eastAsia="Times New Roman" w:hAnsi="Consolas" w:cs="Courier New"/>
@@ -2435,441 +2412,737 @@
         </w:rPr>
         <w:t xml:space="preserve">                        </w:t>
       </w:r>
+      <w:r>
+        <w:rPr>
+          <w:rFonts w:ascii="Consolas" w:eastAsia="Times New Roman" w:hAnsi="Consolas" w:cs="Courier New"/>
+          <w:color w:val="005CC5"/>
+          <w:sz w:val="20"/>
+          <w:szCs w:val="20"/>
+          <w:lang w:eastAsia="en-IN"/>
+        </w:rPr>
+        <w:t>Math</w:t>
+      </w:r>
+      <w:r>
+        <w:rPr>
+          <w:rFonts w:ascii="Consolas" w:eastAsia="Times New Roman" w:hAnsi="Consolas" w:cs="Courier New"/>
+          <w:color w:val="24292E"/>
+          <w:sz w:val="20"/>
+          <w:szCs w:val="20"/>
+          <w:lang w:eastAsia="en-IN"/>
+        </w:rPr>
+        <w:t>.</w:t>
+      </w:r>
+      <w:r>
+        <w:rPr>
+          <w:rFonts w:ascii="Consolas" w:eastAsia="Times New Roman" w:hAnsi="Consolas" w:cs="Courier New"/>
+          <w:color w:val="005CC5"/>
+          <w:sz w:val="20"/>
+          <w:szCs w:val="20"/>
+          <w:lang w:eastAsia="en-IN"/>
+        </w:rPr>
+        <w:t>cos</w:t>
+      </w:r>
+      <w:r>
+        <w:rPr>
+          <w:rFonts w:ascii="Consolas" w:eastAsia="Times New Roman" w:hAnsi="Consolas" w:cs="Courier New"/>
+          <w:color w:val="24292E"/>
+          <w:sz w:val="20"/>
+          <w:szCs w:val="20"/>
+          <w:lang w:eastAsia="en-IN"/>
+        </w:rPr>
+        <w:t>(d</w:t>
+      </w:r>
+      <w:r>
+        <w:rPr>
+          <w:rFonts w:ascii="Consolas" w:eastAsia="Times New Roman" w:hAnsi="Consolas" w:cs="Courier New"/>
+          <w:color w:val="D73A49"/>
+          <w:sz w:val="20"/>
+          <w:szCs w:val="20"/>
+          <w:lang w:eastAsia="en-IN"/>
+        </w:rPr>
+        <w:t>/</w:t>
+      </w:r>
+      <w:r>
+        <w:rPr>
+          <w:rFonts w:ascii="Consolas" w:eastAsia="Times New Roman" w:hAnsi="Consolas" w:cs="Courier New"/>
+          <w:color w:val="005CC5"/>
+          <w:sz w:val="20"/>
+          <w:szCs w:val="20"/>
+          <w:lang w:eastAsia="en-IN"/>
+        </w:rPr>
+        <w:t>R</w:t>
+      </w:r>
+      <w:r>
+        <w:rPr>
+          <w:rFonts w:ascii="Consolas" w:eastAsia="Times New Roman" w:hAnsi="Consolas" w:cs="Courier New"/>
+          <w:color w:val="24292E"/>
+          <w:sz w:val="20"/>
+          <w:szCs w:val="20"/>
+          <w:lang w:eastAsia="en-IN"/>
+        </w:rPr>
+        <w:t>)</w:t>
+      </w:r>
+      <w:r>
+        <w:rPr>
+          <w:rFonts w:ascii="Consolas" w:eastAsia="Times New Roman" w:hAnsi="Consolas" w:cs="Courier New"/>
+          <w:color w:val="D73A49"/>
+          <w:sz w:val="20"/>
+          <w:szCs w:val="20"/>
+          <w:lang w:eastAsia="en-IN"/>
+        </w:rPr>
+        <w:t>-</w:t>
+      </w:r>
+      <w:r>
+        <w:rPr>
+          <w:rFonts w:ascii="Consolas" w:eastAsia="Times New Roman" w:hAnsi="Consolas" w:cs="Courier New"/>
+          <w:color w:val="005CC5"/>
+          <w:sz w:val="20"/>
+          <w:szCs w:val="20"/>
+          <w:lang w:eastAsia="en-IN"/>
+        </w:rPr>
+        <w:t>Math</w:t>
+      </w:r>
+      <w:r>
+        <w:rPr>
+          <w:rFonts w:ascii="Consolas" w:eastAsia="Times New Roman" w:hAnsi="Consolas" w:cs="Courier New"/>
+          <w:color w:val="24292E"/>
+          <w:sz w:val="20"/>
+          <w:szCs w:val="20"/>
+          <w:lang w:eastAsia="en-IN"/>
+        </w:rPr>
+        <w:t>.</w:t>
+      </w:r>
+      <w:r>
+        <w:rPr>
+          <w:rFonts w:ascii="Consolas" w:eastAsia="Times New Roman" w:hAnsi="Consolas" w:cs="Courier New"/>
+          <w:color w:val="005CC5"/>
+          <w:sz w:val="20"/>
+          <w:szCs w:val="20"/>
+          <w:lang w:eastAsia="en-IN"/>
+        </w:rPr>
+        <w:t>sin</w:t>
+      </w:r>
+      <w:r>
+        <w:rPr>
+          <w:rFonts w:ascii="Consolas" w:eastAsia="Times New Roman" w:hAnsi="Consolas" w:cs="Courier New"/>
+          <w:color w:val="24292E"/>
+          <w:sz w:val="20"/>
+          <w:szCs w:val="20"/>
+          <w:lang w:eastAsia="en-IN"/>
+        </w:rPr>
+        <w:t>(φ</w:t>
+      </w:r>
+      <w:proofErr w:type="gramStart"/>
+      <w:r>
+        <w:rPr>
+          <w:rFonts w:ascii="Consolas" w:eastAsia="Times New Roman" w:hAnsi="Consolas" w:cs="Courier New"/>
+          <w:color w:val="005CC5"/>
+          <w:sz w:val="20"/>
+          <w:szCs w:val="20"/>
+          <w:lang w:eastAsia="en-IN"/>
+        </w:rPr>
+        <w:t>1</w:t>
+      </w:r>
+      <w:r>
+        <w:rPr>
+          <w:rFonts w:ascii="Consolas" w:eastAsia="Times New Roman" w:hAnsi="Consolas" w:cs="Courier New"/>
+          <w:color w:val="24292E"/>
+          <w:sz w:val="20"/>
+          <w:szCs w:val="20"/>
+          <w:lang w:eastAsia="en-IN"/>
+        </w:rPr>
+        <w:t>)</w:t>
+      </w:r>
+      <w:r>
+        <w:rPr>
+          <w:rFonts w:ascii="Consolas" w:eastAsia="Times New Roman" w:hAnsi="Consolas" w:cs="Courier New"/>
+          <w:color w:val="D73A49"/>
+          <w:sz w:val="20"/>
+          <w:szCs w:val="20"/>
+          <w:lang w:eastAsia="en-IN"/>
+        </w:rPr>
+        <w:t>*</w:t>
+      </w:r>
+      <w:proofErr w:type="gramEnd"/>
+      <w:r>
+        <w:rPr>
+          <w:rFonts w:ascii="Consolas" w:eastAsia="Times New Roman" w:hAnsi="Consolas" w:cs="Courier New"/>
+          <w:color w:val="005CC5"/>
+          <w:sz w:val="20"/>
+          <w:szCs w:val="20"/>
+          <w:lang w:eastAsia="en-IN"/>
+        </w:rPr>
+        <w:t>Math</w:t>
+      </w:r>
+      <w:r>
+        <w:rPr>
+          <w:rFonts w:ascii="Consolas" w:eastAsia="Times New Roman" w:hAnsi="Consolas" w:cs="Courier New"/>
+          <w:color w:val="24292E"/>
+          <w:sz w:val="20"/>
+          <w:szCs w:val="20"/>
+          <w:lang w:eastAsia="en-IN"/>
+        </w:rPr>
+        <w:t>.</w:t>
+      </w:r>
+      <w:r>
+        <w:rPr>
+          <w:rFonts w:ascii="Consolas" w:eastAsia="Times New Roman" w:hAnsi="Consolas" w:cs="Courier New"/>
+          <w:color w:val="005CC5"/>
+          <w:sz w:val="20"/>
+          <w:szCs w:val="20"/>
+          <w:lang w:eastAsia="en-IN"/>
+        </w:rPr>
+        <w:t>sin</w:t>
+      </w:r>
+      <w:r>
+        <w:rPr>
+          <w:rFonts w:ascii="Consolas" w:eastAsia="Times New Roman" w:hAnsi="Consolas" w:cs="Courier New"/>
+          <w:color w:val="24292E"/>
+          <w:sz w:val="20"/>
+          <w:szCs w:val="20"/>
+          <w:lang w:eastAsia="en-IN"/>
+        </w:rPr>
+        <w:t>(φ</w:t>
+      </w:r>
+      <w:r>
+        <w:rPr>
+          <w:rFonts w:ascii="Consolas" w:eastAsia="Times New Roman" w:hAnsi="Consolas" w:cs="Courier New"/>
+          <w:color w:val="005CC5"/>
+          <w:sz w:val="20"/>
+          <w:szCs w:val="20"/>
+          <w:lang w:eastAsia="en-IN"/>
+        </w:rPr>
+        <w:t>2</w:t>
+      </w:r>
+      <w:r>
+        <w:rPr>
+          <w:rFonts w:ascii="Consolas" w:eastAsia="Times New Roman" w:hAnsi="Consolas" w:cs="Courier New"/>
+          <w:color w:val="24292E"/>
+          <w:sz w:val="20"/>
+          <w:szCs w:val="20"/>
+          <w:lang w:eastAsia="en-IN"/>
+        </w:rPr>
+        <w:t>));</w:t>
+      </w:r>
+    </w:p>
+    <w:p>
+      <w:pPr>
+        <w:spacing w:after="240" w:line="240" w:lineRule="auto"/>
+        <w:jc w:val="both"/>
+        <w:rPr>
+          <w:rFonts w:ascii="Segoe UI" w:eastAsia="Times New Roman" w:hAnsi="Segoe UI" w:cs="Segoe UI"/>
+          <w:color w:val="24292E"/>
+          <w:sz w:val="24"/>
+          <w:szCs w:val="24"/>
+          <w:lang w:eastAsia="en-IN"/>
+        </w:rPr>
+      </w:pPr>
+      <w:r>
+        <w:rPr>
+          <w:rFonts w:ascii="Segoe UI" w:eastAsia="Times New Roman" w:hAnsi="Segoe UI" w:cs="Segoe UI"/>
+          <w:color w:val="24292E"/>
+          <w:sz w:val="24"/>
+          <w:szCs w:val="24"/>
+          <w:lang w:eastAsia="en-IN"/>
+        </w:rPr>
+        <w:t xml:space="preserve">Now, we have </w:t>
+      </w:r>
       <w:proofErr w:type="spellStart"/>
       <w:r>
         <w:rPr>
-          <w:rFonts w:ascii="Consolas" w:eastAsia="Times New Roman" w:hAnsi="Consolas" w:cs="Courier New"/>
-          <w:color w:val="005CC5"/>
-          <w:sz w:val="20"/>
-          <w:szCs w:val="20"/>
-          <w:lang w:eastAsia="en-IN"/>
-        </w:rPr>
-        <w:t>Math</w:t>
-      </w:r>
-      <w:r>
-        <w:rPr>
-          <w:rFonts w:ascii="Consolas" w:eastAsia="Times New Roman" w:hAnsi="Consolas" w:cs="Courier New"/>
-          <w:color w:val="24292E"/>
-          <w:sz w:val="20"/>
-          <w:szCs w:val="20"/>
+          <w:rFonts w:ascii="Segoe UI" w:eastAsia="Times New Roman" w:hAnsi="Segoe UI" w:cs="Segoe UI"/>
+          <w:color w:val="24292E"/>
+          <w:sz w:val="24"/>
+          <w:szCs w:val="24"/>
+          <w:lang w:eastAsia="en-IN"/>
+        </w:rPr>
+        <w:t>lat</w:t>
+      </w:r>
+      <w:r>
+        <w:rPr>
+          <w:rFonts w:ascii="Segoe UI" w:eastAsia="Times New Roman" w:hAnsi="Segoe UI" w:cs="Segoe UI"/>
+          <w:color w:val="24292E"/>
+          <w:sz w:val="24"/>
+          <w:szCs w:val="24"/>
+          <w:lang w:eastAsia="en-IN"/>
+        </w:rPr>
+        <w:softHyphen/>
+      </w:r>
+      <w:r>
+        <w:rPr>
+          <w:rFonts w:ascii="Segoe UI" w:eastAsia="Times New Roman" w:hAnsi="Segoe UI" w:cs="Segoe UI"/>
+          <w:color w:val="24292E"/>
+          <w:sz w:val="24"/>
+          <w:szCs w:val="24"/>
+          <w:vertAlign w:val="subscript"/>
+          <w:lang w:eastAsia="en-IN"/>
+        </w:rPr>
+        <w:t>min</w:t>
+      </w:r>
+      <w:proofErr w:type="spellEnd"/>
+      <w:r>
+        <w:rPr>
+          <w:rFonts w:ascii="Segoe UI" w:eastAsia="Times New Roman" w:hAnsi="Segoe UI" w:cs="Segoe UI"/>
+          <w:color w:val="24292E"/>
+          <w:sz w:val="24"/>
+          <w:szCs w:val="24"/>
+          <w:lang w:eastAsia="en-IN"/>
+        </w:rPr>
+        <w:t xml:space="preserve">(E_S), </w:t>
+      </w:r>
+      <w:proofErr w:type="spellStart"/>
+      <w:r>
+        <w:rPr>
+          <w:rFonts w:ascii="Segoe UI" w:eastAsia="Times New Roman" w:hAnsi="Segoe UI" w:cs="Segoe UI"/>
+          <w:color w:val="24292E"/>
+          <w:sz w:val="24"/>
+          <w:szCs w:val="24"/>
+          <w:lang w:eastAsia="en-IN"/>
+        </w:rPr>
+        <w:t>lat</w:t>
+      </w:r>
+      <w:r>
+        <w:rPr>
+          <w:rFonts w:ascii="Segoe UI" w:eastAsia="Times New Roman" w:hAnsi="Segoe UI" w:cs="Segoe UI"/>
+          <w:color w:val="24292E"/>
+          <w:sz w:val="24"/>
+          <w:szCs w:val="24"/>
+          <w:vertAlign w:val="subscript"/>
+          <w:lang w:eastAsia="en-IN"/>
+        </w:rPr>
+        <w:t>max</w:t>
+      </w:r>
+      <w:proofErr w:type="spellEnd"/>
+      <w:r>
+        <w:rPr>
+          <w:rFonts w:ascii="Segoe UI" w:eastAsia="Times New Roman" w:hAnsi="Segoe UI" w:cs="Segoe UI"/>
+          <w:color w:val="24292E"/>
+          <w:sz w:val="24"/>
+          <w:szCs w:val="24"/>
+          <w:lang w:eastAsia="en-IN"/>
+        </w:rPr>
+        <w:t>(E_S), long</w:t>
+      </w:r>
+      <w:r>
+        <w:rPr>
+          <w:rFonts w:ascii="Segoe UI" w:eastAsia="Times New Roman" w:hAnsi="Segoe UI" w:cs="Segoe UI"/>
+          <w:color w:val="24292E"/>
+          <w:sz w:val="24"/>
+          <w:szCs w:val="24"/>
+          <w:vertAlign w:val="subscript"/>
+          <w:lang w:eastAsia="en-IN"/>
+        </w:rPr>
+        <w:t>min</w:t>
+      </w:r>
+      <w:r>
+        <w:rPr>
+          <w:rFonts w:ascii="Segoe UI" w:eastAsia="Times New Roman" w:hAnsi="Segoe UI" w:cs="Segoe UI"/>
+          <w:color w:val="24292E"/>
+          <w:sz w:val="24"/>
+          <w:szCs w:val="24"/>
+          <w:lang w:eastAsia="en-IN"/>
+        </w:rPr>
+        <w:t xml:space="preserve">(E_W) and </w:t>
+      </w:r>
+      <w:proofErr w:type="spellStart"/>
+      <w:r>
+        <w:rPr>
+          <w:rFonts w:ascii="Segoe UI" w:eastAsia="Times New Roman" w:hAnsi="Segoe UI" w:cs="Segoe UI"/>
+          <w:color w:val="24292E"/>
+          <w:sz w:val="24"/>
+          <w:szCs w:val="24"/>
+          <w:lang w:eastAsia="en-IN"/>
+        </w:rPr>
+        <w:t>long</w:t>
+      </w:r>
+      <w:r>
+        <w:rPr>
+          <w:rFonts w:ascii="Segoe UI" w:eastAsia="Times New Roman" w:hAnsi="Segoe UI" w:cs="Segoe UI"/>
+          <w:color w:val="24292E"/>
+          <w:sz w:val="24"/>
+          <w:szCs w:val="24"/>
+          <w:vertAlign w:val="subscript"/>
+          <w:lang w:eastAsia="en-IN"/>
+        </w:rPr>
+        <w:t>max</w:t>
+      </w:r>
+      <w:proofErr w:type="spellEnd"/>
+      <w:r>
+        <w:rPr>
+          <w:rFonts w:ascii="Segoe UI" w:eastAsia="Times New Roman" w:hAnsi="Segoe UI" w:cs="Segoe UI"/>
+          <w:color w:val="24292E"/>
+          <w:sz w:val="24"/>
+          <w:szCs w:val="24"/>
+          <w:lang w:eastAsia="en-IN"/>
+        </w:rPr>
+        <w:t xml:space="preserve">(E_E) of the circle of radius x encircling the eating joints with centre ‘p’. We’ll find minimum latitude, minimum longitude, maximum latitude, maximum longitude of all points P1 to </w:t>
+      </w:r>
+      <w:proofErr w:type="spellStart"/>
+      <w:r>
+        <w:rPr>
+          <w:rFonts w:ascii="Segoe UI" w:eastAsia="Times New Roman" w:hAnsi="Segoe UI" w:cs="Segoe UI"/>
+          <w:color w:val="24292E"/>
+          <w:sz w:val="24"/>
+          <w:szCs w:val="24"/>
+          <w:lang w:eastAsia="en-IN"/>
+        </w:rPr>
+        <w:t>Pn</w:t>
+      </w:r>
+      <w:proofErr w:type="spellEnd"/>
+      <w:r>
+        <w:rPr>
+          <w:rFonts w:ascii="Segoe UI" w:eastAsia="Times New Roman" w:hAnsi="Segoe UI" w:cs="Segoe UI"/>
+          <w:color w:val="24292E"/>
+          <w:sz w:val="24"/>
+          <w:szCs w:val="24"/>
           <w:lang w:eastAsia="en-IN"/>
         </w:rPr>
         <w:t>.</w:t>
       </w:r>
-      <w:r>
-        <w:rPr>
-          <w:rFonts w:ascii="Consolas" w:eastAsia="Times New Roman" w:hAnsi="Consolas" w:cs="Courier New"/>
-          <w:color w:val="005CC5"/>
-          <w:sz w:val="20"/>
-          <w:szCs w:val="20"/>
-          <w:lang w:eastAsia="en-IN"/>
-        </w:rPr>
-        <w:t>cos</w:t>
+    </w:p>
+    <w:p>
+      <w:pPr>
+        <w:spacing w:after="100" w:afterAutospacing="1" w:line="240" w:lineRule="auto"/>
+        <w:jc w:val="both"/>
+        <w:rPr>
+          <w:rFonts w:ascii="Segoe UI" w:eastAsia="Times New Roman" w:hAnsi="Segoe UI" w:cs="Segoe UI"/>
+          <w:color w:val="24292E"/>
+          <w:sz w:val="24"/>
+          <w:szCs w:val="24"/>
+          <w:lang w:eastAsia="en-IN"/>
+        </w:rPr>
+      </w:pPr>
+      <w:r>
+        <w:rPr>
+          <w:rFonts w:ascii="Segoe UI" w:eastAsia="Times New Roman" w:hAnsi="Segoe UI" w:cs="Segoe UI"/>
+          <w:color w:val="24292E"/>
+          <w:sz w:val="24"/>
+          <w:szCs w:val="24"/>
+          <w:lang w:eastAsia="en-IN"/>
+        </w:rPr>
+        <w:t>Now, we’ll find restaurants for each point lying within the circle by using binary search algorithm which will search all the available restaurants in logarithm time. The algorithm for binary search is implemented as follows:</w:t>
+      </w:r>
+    </w:p>
+    <w:p>
+      <w:pPr>
+        <w:rPr>
+          <w:rFonts w:ascii="Segoe UI" w:eastAsia="Times New Roman" w:hAnsi="Segoe UI" w:cs="Segoe UI"/>
+          <w:color w:val="24292E"/>
+          <w:sz w:val="24"/>
+          <w:szCs w:val="24"/>
+          <w:lang w:eastAsia="en-IN"/>
+        </w:rPr>
+      </w:pPr>
+      <w:r>
+        <w:rPr>
+          <w:rFonts w:ascii="Segoe UI" w:eastAsia="Times New Roman" w:hAnsi="Segoe UI" w:cs="Segoe UI"/>
+          <w:color w:val="24292E"/>
+          <w:sz w:val="24"/>
+          <w:szCs w:val="24"/>
+          <w:lang w:eastAsia="en-IN"/>
+        </w:rPr>
+        <w:br w:type="page"/>
+      </w:r>
+    </w:p>
+    <w:p>
+      <w:pPr>
+        <w:spacing w:after="100" w:afterAutospacing="1" w:line="240" w:lineRule="auto"/>
+        <w:jc w:val="both"/>
+        <w:rPr>
+          <w:rFonts w:ascii="Segoe UI" w:eastAsia="Times New Roman" w:hAnsi="Segoe UI" w:cs="Segoe UI"/>
+          <w:b/>
+          <w:color w:val="24292E"/>
+          <w:sz w:val="32"/>
+          <w:szCs w:val="24"/>
+          <w:lang w:eastAsia="en-IN"/>
+        </w:rPr>
+      </w:pPr>
+      <w:r>
+        <w:rPr>
+          <w:rFonts w:ascii="Segoe UI" w:eastAsia="Times New Roman" w:hAnsi="Segoe UI" w:cs="Segoe UI"/>
+          <w:b/>
+          <w:color w:val="24292E"/>
+          <w:sz w:val="32"/>
+          <w:szCs w:val="24"/>
+          <w:lang w:eastAsia="en-IN"/>
+        </w:rPr>
+        <w:lastRenderedPageBreak/>
+        <w:t>Technology Stack Used:</w:t>
+      </w:r>
+    </w:p>
+    <w:p>
+      <w:pPr>
+        <w:spacing w:after="100" w:afterAutospacing="1" w:line="240" w:lineRule="auto"/>
+        <w:jc w:val="both"/>
+        <w:rPr>
+          <w:rFonts w:ascii="Segoe UI" w:eastAsia="Times New Roman" w:hAnsi="Segoe UI" w:cs="Segoe UI"/>
+          <w:b/>
+          <w:color w:val="24292E"/>
+          <w:sz w:val="32"/>
+          <w:szCs w:val="24"/>
+          <w:lang w:eastAsia="en-IN"/>
+        </w:rPr>
+      </w:pPr>
+      <w:r>
+        <w:rPr>
+          <w:rFonts w:ascii="Segoe UI" w:eastAsia="Times New Roman" w:hAnsi="Segoe UI" w:cs="Segoe UI"/>
+          <w:b/>
+          <w:color w:val="24292E"/>
+          <w:sz w:val="32"/>
+          <w:szCs w:val="24"/>
+          <w:lang w:eastAsia="en-IN"/>
+        </w:rPr>
+        <w:t>Front-End:</w:t>
+      </w:r>
+    </w:p>
+    <w:p>
+      <w:pPr>
+        <w:spacing w:after="100" w:afterAutospacing="1" w:line="240" w:lineRule="auto"/>
+        <w:jc w:val="both"/>
+        <w:rPr>
+          <w:rFonts w:ascii="Segoe UI" w:eastAsia="Times New Roman" w:hAnsi="Segoe UI" w:cs="Segoe UI"/>
+          <w:color w:val="24292E"/>
+          <w:sz w:val="32"/>
+          <w:szCs w:val="24"/>
+          <w:lang w:eastAsia="en-IN"/>
+        </w:rPr>
+      </w:pPr>
+      <w:r>
+        <w:rPr>
+          <w:rFonts w:ascii="Segoe UI" w:eastAsia="Times New Roman" w:hAnsi="Segoe UI" w:cs="Segoe UI"/>
+          <w:color w:val="24292E"/>
+          <w:sz w:val="32"/>
+          <w:szCs w:val="24"/>
+          <w:lang w:eastAsia="en-IN"/>
+        </w:rPr>
+        <w:t>App:</w:t>
+      </w:r>
+    </w:p>
+    <w:p>
+      <w:pPr>
+        <w:pStyle w:val="ListParagraph"/>
+        <w:numPr>
+          <w:ilvl w:val="0"/>
+          <w:numId w:val="4"/>
+        </w:numPr>
+        <w:spacing w:after="100" w:afterAutospacing="1" w:line="240" w:lineRule="auto"/>
+        <w:jc w:val="both"/>
+        <w:rPr>
+          <w:rFonts w:ascii="Segoe UI" w:eastAsia="Times New Roman" w:hAnsi="Segoe UI" w:cs="Segoe UI"/>
+          <w:color w:val="24292E"/>
+          <w:sz w:val="28"/>
+          <w:szCs w:val="24"/>
+          <w:lang w:eastAsia="en-IN"/>
+        </w:rPr>
+      </w:pPr>
+      <w:r>
+        <w:rPr>
+          <w:rFonts w:ascii="Segoe UI" w:eastAsia="Times New Roman" w:hAnsi="Segoe UI" w:cs="Segoe UI"/>
+          <w:color w:val="24292E"/>
+          <w:sz w:val="28"/>
+          <w:szCs w:val="24"/>
+          <w:lang w:eastAsia="en-IN"/>
+        </w:rPr>
+        <w:t xml:space="preserve">Java and </w:t>
+      </w:r>
+      <w:proofErr w:type="spellStart"/>
+      <w:r>
+        <w:rPr>
+          <w:rFonts w:ascii="Segoe UI" w:eastAsia="Times New Roman" w:hAnsi="Segoe UI" w:cs="Segoe UI"/>
+          <w:color w:val="24292E"/>
+          <w:sz w:val="28"/>
+          <w:szCs w:val="24"/>
+          <w:lang w:eastAsia="en-IN"/>
+        </w:rPr>
+        <w:t>Kotlin</w:t>
       </w:r>
       <w:proofErr w:type="spellEnd"/>
       <w:r>
         <w:rPr>
-          <w:rFonts w:ascii="Consolas" w:eastAsia="Times New Roman" w:hAnsi="Consolas" w:cs="Courier New"/>
-          <w:color w:val="24292E"/>
-          <w:sz w:val="20"/>
-          <w:szCs w:val="20"/>
-          <w:lang w:eastAsia="en-IN"/>
-        </w:rPr>
-        <w:t>(d</w:t>
-      </w:r>
-      <w:r>
-        <w:rPr>
-          <w:rFonts w:ascii="Consolas" w:eastAsia="Times New Roman" w:hAnsi="Consolas" w:cs="Courier New"/>
-          <w:color w:val="D73A49"/>
-          <w:sz w:val="20"/>
-          <w:szCs w:val="20"/>
-          <w:lang w:eastAsia="en-IN"/>
-        </w:rPr>
-        <w:t>/</w:t>
-      </w:r>
-      <w:proofErr w:type="gramStart"/>
-      <w:r>
-        <w:rPr>
-          <w:rFonts w:ascii="Consolas" w:eastAsia="Times New Roman" w:hAnsi="Consolas" w:cs="Courier New"/>
-          <w:color w:val="005CC5"/>
-          <w:sz w:val="20"/>
-          <w:szCs w:val="20"/>
-          <w:lang w:eastAsia="en-IN"/>
-        </w:rPr>
-        <w:t>R</w:t>
-      </w:r>
-      <w:r>
-        <w:rPr>
-          <w:rFonts w:ascii="Consolas" w:eastAsia="Times New Roman" w:hAnsi="Consolas" w:cs="Courier New"/>
-          <w:color w:val="24292E"/>
-          <w:sz w:val="20"/>
-          <w:szCs w:val="20"/>
-          <w:lang w:eastAsia="en-IN"/>
-        </w:rPr>
-        <w:t>)</w:t>
-      </w:r>
-      <w:r>
-        <w:rPr>
-          <w:rFonts w:ascii="Consolas" w:eastAsia="Times New Roman" w:hAnsi="Consolas" w:cs="Courier New"/>
-          <w:color w:val="D73A49"/>
-          <w:sz w:val="20"/>
-          <w:szCs w:val="20"/>
-          <w:lang w:eastAsia="en-IN"/>
-        </w:rPr>
-        <w:t>-</w:t>
-      </w:r>
-      <w:proofErr w:type="spellStart"/>
-      <w:r>
-        <w:rPr>
-          <w:rFonts w:ascii="Consolas" w:eastAsia="Times New Roman" w:hAnsi="Consolas" w:cs="Courier New"/>
-          <w:color w:val="005CC5"/>
-          <w:sz w:val="20"/>
-          <w:szCs w:val="20"/>
-          <w:lang w:eastAsia="en-IN"/>
-        </w:rPr>
-        <w:t>Math</w:t>
-      </w:r>
-      <w:r>
-        <w:rPr>
-          <w:rFonts w:ascii="Consolas" w:eastAsia="Times New Roman" w:hAnsi="Consolas" w:cs="Courier New"/>
-          <w:color w:val="24292E"/>
-          <w:sz w:val="20"/>
-          <w:szCs w:val="20"/>
-          <w:lang w:eastAsia="en-IN"/>
-        </w:rPr>
-        <w:t>.</w:t>
-      </w:r>
-      <w:r>
-        <w:rPr>
-          <w:rFonts w:ascii="Consolas" w:eastAsia="Times New Roman" w:hAnsi="Consolas" w:cs="Courier New"/>
-          <w:color w:val="005CC5"/>
-          <w:sz w:val="20"/>
-          <w:szCs w:val="20"/>
-          <w:lang w:eastAsia="en-IN"/>
-        </w:rPr>
-        <w:t>sin</w:t>
-      </w:r>
-      <w:proofErr w:type="spellEnd"/>
-      <w:proofErr w:type="gramEnd"/>
-      <w:r>
-        <w:rPr>
-          <w:rFonts w:ascii="Consolas" w:eastAsia="Times New Roman" w:hAnsi="Consolas" w:cs="Courier New"/>
-          <w:color w:val="24292E"/>
-          <w:sz w:val="20"/>
-          <w:szCs w:val="20"/>
-          <w:lang w:eastAsia="en-IN"/>
-        </w:rPr>
-        <w:t>(φ</w:t>
-      </w:r>
-      <w:r>
-        <w:rPr>
-          <w:rFonts w:ascii="Consolas" w:eastAsia="Times New Roman" w:hAnsi="Consolas" w:cs="Courier New"/>
-          <w:color w:val="005CC5"/>
-          <w:sz w:val="20"/>
-          <w:szCs w:val="20"/>
-          <w:lang w:eastAsia="en-IN"/>
-        </w:rPr>
-        <w:t>1</w:t>
-      </w:r>
-      <w:r>
-        <w:rPr>
-          <w:rFonts w:ascii="Consolas" w:eastAsia="Times New Roman" w:hAnsi="Consolas" w:cs="Courier New"/>
-          <w:color w:val="24292E"/>
-          <w:sz w:val="20"/>
-          <w:szCs w:val="20"/>
-          <w:lang w:eastAsia="en-IN"/>
-        </w:rPr>
-        <w:t>)</w:t>
-      </w:r>
-      <w:r>
-        <w:rPr>
-          <w:rFonts w:ascii="Consolas" w:eastAsia="Times New Roman" w:hAnsi="Consolas" w:cs="Courier New"/>
-          <w:color w:val="D73A49"/>
-          <w:sz w:val="20"/>
-          <w:szCs w:val="20"/>
-          <w:lang w:eastAsia="en-IN"/>
-        </w:rPr>
-        <w:t>*</w:t>
-      </w:r>
-      <w:proofErr w:type="spellStart"/>
-      <w:r>
-        <w:rPr>
-          <w:rFonts w:ascii="Consolas" w:eastAsia="Times New Roman" w:hAnsi="Consolas" w:cs="Courier New"/>
-          <w:color w:val="005CC5"/>
-          <w:sz w:val="20"/>
-          <w:szCs w:val="20"/>
-          <w:lang w:eastAsia="en-IN"/>
-        </w:rPr>
-        <w:t>Math</w:t>
-      </w:r>
-      <w:r>
-        <w:rPr>
-          <w:rFonts w:ascii="Consolas" w:eastAsia="Times New Roman" w:hAnsi="Consolas" w:cs="Courier New"/>
-          <w:color w:val="24292E"/>
-          <w:sz w:val="20"/>
-          <w:szCs w:val="20"/>
-          <w:lang w:eastAsia="en-IN"/>
-        </w:rPr>
-        <w:t>.</w:t>
-      </w:r>
-      <w:r>
-        <w:rPr>
-          <w:rFonts w:ascii="Consolas" w:eastAsia="Times New Roman" w:hAnsi="Consolas" w:cs="Courier New"/>
-          <w:color w:val="005CC5"/>
-          <w:sz w:val="20"/>
-          <w:szCs w:val="20"/>
-          <w:lang w:eastAsia="en-IN"/>
-        </w:rPr>
-        <w:t>sin</w:t>
-      </w:r>
-      <w:proofErr w:type="spellEnd"/>
-      <w:r>
-        <w:rPr>
-          <w:rFonts w:ascii="Consolas" w:eastAsia="Times New Roman" w:hAnsi="Consolas" w:cs="Courier New"/>
-          <w:color w:val="24292E"/>
-          <w:sz w:val="20"/>
-          <w:szCs w:val="20"/>
-          <w:lang w:eastAsia="en-IN"/>
-        </w:rPr>
-        <w:t>(φ</w:t>
-      </w:r>
-      <w:r>
-        <w:rPr>
-          <w:rFonts w:ascii="Consolas" w:eastAsia="Times New Roman" w:hAnsi="Consolas" w:cs="Courier New"/>
-          <w:color w:val="005CC5"/>
-          <w:sz w:val="20"/>
-          <w:szCs w:val="20"/>
-          <w:lang w:eastAsia="en-IN"/>
-        </w:rPr>
-        <w:t>2</w:t>
-      </w:r>
-      <w:r>
-        <w:rPr>
-          <w:rFonts w:ascii="Consolas" w:eastAsia="Times New Roman" w:hAnsi="Consolas" w:cs="Courier New"/>
-          <w:color w:val="24292E"/>
-          <w:sz w:val="20"/>
-          <w:szCs w:val="20"/>
-          <w:lang w:eastAsia="en-IN"/>
-        </w:rPr>
-        <w:t>));</w:t>
-      </w:r>
-    </w:p>
-    <w:p>
-      <w:pPr>
-        <w:spacing w:after="240" w:line="240" w:lineRule="auto"/>
-        <w:jc w:val="both"/>
-        <w:rPr>
-          <w:rFonts w:ascii="Segoe UI" w:eastAsia="Times New Roman" w:hAnsi="Segoe UI" w:cs="Segoe UI"/>
-          <w:color w:val="24292E"/>
-          <w:sz w:val="24"/>
-          <w:szCs w:val="24"/>
-          <w:lang w:eastAsia="en-IN"/>
-        </w:rPr>
-      </w:pPr>
-      <w:r>
-        <w:rPr>
-          <w:rFonts w:ascii="Segoe UI" w:eastAsia="Times New Roman" w:hAnsi="Segoe UI" w:cs="Segoe UI"/>
-          <w:color w:val="24292E"/>
-          <w:sz w:val="24"/>
-          <w:szCs w:val="24"/>
-          <w:lang w:eastAsia="en-IN"/>
-        </w:rPr>
-        <w:t xml:space="preserve">Now, we have </w:t>
-      </w:r>
-      <w:proofErr w:type="spellStart"/>
-      <w:r>
-        <w:rPr>
-          <w:rFonts w:ascii="Segoe UI" w:eastAsia="Times New Roman" w:hAnsi="Segoe UI" w:cs="Segoe UI"/>
-          <w:color w:val="24292E"/>
-          <w:sz w:val="24"/>
-          <w:szCs w:val="24"/>
-          <w:lang w:eastAsia="en-IN"/>
-        </w:rPr>
-        <w:t>lat</w:t>
-      </w:r>
-      <w:r>
-        <w:rPr>
-          <w:rFonts w:ascii="Segoe UI" w:eastAsia="Times New Roman" w:hAnsi="Segoe UI" w:cs="Segoe UI"/>
-          <w:color w:val="24292E"/>
-          <w:sz w:val="24"/>
-          <w:szCs w:val="24"/>
-          <w:lang w:eastAsia="en-IN"/>
-        </w:rPr>
-        <w:softHyphen/>
-      </w:r>
-      <w:r>
-        <w:rPr>
-          <w:rFonts w:ascii="Segoe UI" w:eastAsia="Times New Roman" w:hAnsi="Segoe UI" w:cs="Segoe UI"/>
-          <w:color w:val="24292E"/>
-          <w:sz w:val="24"/>
-          <w:szCs w:val="24"/>
-          <w:vertAlign w:val="subscript"/>
-          <w:lang w:eastAsia="en-IN"/>
-        </w:rPr>
-        <w:t>min</w:t>
-      </w:r>
-      <w:proofErr w:type="spellEnd"/>
-      <w:r>
-        <w:rPr>
-          <w:rFonts w:ascii="Segoe UI" w:eastAsia="Times New Roman" w:hAnsi="Segoe UI" w:cs="Segoe UI"/>
-          <w:color w:val="24292E"/>
-          <w:sz w:val="24"/>
-          <w:szCs w:val="24"/>
-          <w:lang w:eastAsia="en-IN"/>
-        </w:rPr>
-        <w:t xml:space="preserve">(E_S), </w:t>
-      </w:r>
-      <w:proofErr w:type="spellStart"/>
-      <w:r>
-        <w:rPr>
-          <w:rFonts w:ascii="Segoe UI" w:eastAsia="Times New Roman" w:hAnsi="Segoe UI" w:cs="Segoe UI"/>
-          <w:color w:val="24292E"/>
-          <w:sz w:val="24"/>
-          <w:szCs w:val="24"/>
-          <w:lang w:eastAsia="en-IN"/>
-        </w:rPr>
-        <w:t>lat</w:t>
-      </w:r>
-      <w:r>
-        <w:rPr>
-          <w:rFonts w:ascii="Segoe UI" w:eastAsia="Times New Roman" w:hAnsi="Segoe UI" w:cs="Segoe UI"/>
-          <w:color w:val="24292E"/>
-          <w:sz w:val="24"/>
-          <w:szCs w:val="24"/>
-          <w:vertAlign w:val="subscript"/>
-          <w:lang w:eastAsia="en-IN"/>
-        </w:rPr>
-        <w:t>max</w:t>
-      </w:r>
-      <w:proofErr w:type="spellEnd"/>
-      <w:r>
-        <w:rPr>
-          <w:rFonts w:ascii="Segoe UI" w:eastAsia="Times New Roman" w:hAnsi="Segoe UI" w:cs="Segoe UI"/>
-          <w:color w:val="24292E"/>
-          <w:sz w:val="24"/>
-          <w:szCs w:val="24"/>
-          <w:lang w:eastAsia="en-IN"/>
-        </w:rPr>
-        <w:t xml:space="preserve">(E_S), </w:t>
-      </w:r>
-      <w:proofErr w:type="spellStart"/>
-      <w:r>
-        <w:rPr>
-          <w:rFonts w:ascii="Segoe UI" w:eastAsia="Times New Roman" w:hAnsi="Segoe UI" w:cs="Segoe UI"/>
-          <w:color w:val="24292E"/>
-          <w:sz w:val="24"/>
-          <w:szCs w:val="24"/>
-          <w:lang w:eastAsia="en-IN"/>
-        </w:rPr>
-        <w:t>long</w:t>
-      </w:r>
-      <w:r>
-        <w:rPr>
-          <w:rFonts w:ascii="Segoe UI" w:eastAsia="Times New Roman" w:hAnsi="Segoe UI" w:cs="Segoe UI"/>
-          <w:color w:val="24292E"/>
-          <w:sz w:val="24"/>
-          <w:szCs w:val="24"/>
-          <w:vertAlign w:val="subscript"/>
-          <w:lang w:eastAsia="en-IN"/>
-        </w:rPr>
-        <w:t>min</w:t>
-      </w:r>
-      <w:proofErr w:type="spellEnd"/>
-      <w:r>
-        <w:rPr>
-          <w:rFonts w:ascii="Segoe UI" w:eastAsia="Times New Roman" w:hAnsi="Segoe UI" w:cs="Segoe UI"/>
-          <w:color w:val="24292E"/>
-          <w:sz w:val="24"/>
-          <w:szCs w:val="24"/>
-          <w:lang w:eastAsia="en-IN"/>
-        </w:rPr>
-        <w:t xml:space="preserve">(E_W) and </w:t>
-      </w:r>
-      <w:proofErr w:type="spellStart"/>
-      <w:r>
-        <w:rPr>
-          <w:rFonts w:ascii="Segoe UI" w:eastAsia="Times New Roman" w:hAnsi="Segoe UI" w:cs="Segoe UI"/>
-          <w:color w:val="24292E"/>
-          <w:sz w:val="24"/>
-          <w:szCs w:val="24"/>
-          <w:lang w:eastAsia="en-IN"/>
-        </w:rPr>
-        <w:t>long</w:t>
-      </w:r>
-      <w:r>
-        <w:rPr>
-          <w:rFonts w:ascii="Segoe UI" w:eastAsia="Times New Roman" w:hAnsi="Segoe UI" w:cs="Segoe UI"/>
-          <w:color w:val="24292E"/>
-          <w:sz w:val="24"/>
-          <w:szCs w:val="24"/>
-          <w:vertAlign w:val="subscript"/>
-          <w:lang w:eastAsia="en-IN"/>
-        </w:rPr>
-        <w:t>max</w:t>
-      </w:r>
-      <w:proofErr w:type="spellEnd"/>
-      <w:r>
-        <w:rPr>
-          <w:rFonts w:ascii="Segoe UI" w:eastAsia="Times New Roman" w:hAnsi="Segoe UI" w:cs="Segoe UI"/>
-          <w:color w:val="24292E"/>
-          <w:sz w:val="24"/>
-          <w:szCs w:val="24"/>
-          <w:lang w:eastAsia="en-IN"/>
-        </w:rPr>
-        <w:t xml:space="preserve">(E_E) of the circle of radius x encircling the eating joints with centre ‘p’. We’ll find minimum latitude, minimum longitude, maximum latitude, maximum longitude of all points P1 to </w:t>
-      </w:r>
-      <w:proofErr w:type="spellStart"/>
-      <w:r>
-        <w:rPr>
-          <w:rFonts w:ascii="Segoe UI" w:eastAsia="Times New Roman" w:hAnsi="Segoe UI" w:cs="Segoe UI"/>
-          <w:color w:val="24292E"/>
-          <w:sz w:val="24"/>
-          <w:szCs w:val="24"/>
-          <w:lang w:eastAsia="en-IN"/>
-        </w:rPr>
-        <w:t>Pn</w:t>
-      </w:r>
-      <w:proofErr w:type="spellEnd"/>
-      <w:r>
-        <w:rPr>
-          <w:rFonts w:ascii="Segoe UI" w:eastAsia="Times New Roman" w:hAnsi="Segoe UI" w:cs="Segoe UI"/>
-          <w:color w:val="24292E"/>
-          <w:sz w:val="24"/>
-          <w:szCs w:val="24"/>
-          <w:lang w:eastAsia="en-IN"/>
-        </w:rPr>
-        <w:t>.</w:t>
-      </w:r>
-    </w:p>
-    <w:p>
-      <w:pPr>
+          <w:rFonts w:ascii="Segoe UI" w:eastAsia="Times New Roman" w:hAnsi="Segoe UI" w:cs="Segoe UI"/>
+          <w:color w:val="24292E"/>
+          <w:sz w:val="28"/>
+          <w:szCs w:val="24"/>
+          <w:lang w:eastAsia="en-IN"/>
+        </w:rPr>
+        <w:t xml:space="preserve"> for front-end</w:t>
+      </w:r>
+      <w:r>
+        <w:rPr>
+          <w:rFonts w:ascii="Segoe UI" w:eastAsia="Times New Roman" w:hAnsi="Segoe UI" w:cs="Segoe UI"/>
+          <w:color w:val="24292E"/>
+          <w:sz w:val="28"/>
+          <w:szCs w:val="24"/>
+          <w:lang w:eastAsia="en-IN"/>
+        </w:rPr>
+        <w:t xml:space="preserve"> logic</w:t>
+      </w:r>
+    </w:p>
+    <w:p>
+      <w:pPr>
+        <w:pStyle w:val="ListParagraph"/>
+        <w:numPr>
+          <w:ilvl w:val="0"/>
+          <w:numId w:val="4"/>
+        </w:numPr>
         <w:spacing w:after="100" w:afterAutospacing="1" w:line="240" w:lineRule="auto"/>
         <w:jc w:val="both"/>
         <w:rPr>
           <w:rFonts w:ascii="Segoe UI" w:eastAsia="Times New Roman" w:hAnsi="Segoe UI" w:cs="Segoe UI"/>
           <w:color w:val="24292E"/>
-          <w:sz w:val="24"/>
-          <w:szCs w:val="24"/>
-          <w:lang w:eastAsia="en-IN"/>
-        </w:rPr>
-      </w:pPr>
-      <w:r>
-        <w:rPr>
-          <w:rFonts w:ascii="Segoe UI" w:eastAsia="Times New Roman" w:hAnsi="Segoe UI" w:cs="Segoe UI"/>
-          <w:color w:val="24292E"/>
-          <w:sz w:val="24"/>
-          <w:szCs w:val="24"/>
-          <w:lang w:eastAsia="en-IN"/>
-        </w:rPr>
-        <w:t>Now, we’ll find restaurants for each point lying within the circle by using binary search algorithm which will search all the available restaurants in logarithm time. The algorithm for binary search is implemented as follows:</w:t>
-      </w:r>
+          <w:sz w:val="28"/>
+          <w:szCs w:val="24"/>
+          <w:lang w:eastAsia="en-IN"/>
+        </w:rPr>
+      </w:pPr>
+      <w:r>
+        <w:rPr>
+          <w:rFonts w:ascii="Segoe UI" w:eastAsia="Times New Roman" w:hAnsi="Segoe UI" w:cs="Segoe UI"/>
+          <w:color w:val="24292E"/>
+          <w:sz w:val="28"/>
+          <w:szCs w:val="24"/>
+          <w:lang w:eastAsia="en-IN"/>
+        </w:rPr>
+        <w:t>XML for layout designing</w:t>
+      </w:r>
+    </w:p>
+    <w:p>
+      <w:pPr>
+        <w:pStyle w:val="ListParagraph"/>
+        <w:numPr>
+          <w:ilvl w:val="0"/>
+          <w:numId w:val="4"/>
+        </w:numPr>
+        <w:spacing w:after="100" w:afterAutospacing="1" w:line="240" w:lineRule="auto"/>
+        <w:jc w:val="both"/>
+        <w:rPr>
+          <w:rFonts w:ascii="Segoe UI" w:eastAsia="Times New Roman" w:hAnsi="Segoe UI" w:cs="Segoe UI"/>
+          <w:color w:val="24292E"/>
+          <w:sz w:val="24"/>
+          <w:szCs w:val="24"/>
+          <w:lang w:eastAsia="en-IN"/>
+        </w:rPr>
+      </w:pPr>
+      <w:r>
+        <w:rPr>
+          <w:rFonts w:ascii="Segoe UI" w:eastAsia="Times New Roman" w:hAnsi="Segoe UI" w:cs="Segoe UI"/>
+          <w:color w:val="24292E"/>
+          <w:sz w:val="28"/>
+          <w:szCs w:val="24"/>
+          <w:lang w:eastAsia="en-IN"/>
+        </w:rPr>
+        <w:t>Firebase for user authentication and notifications</w:t>
+      </w:r>
+    </w:p>
+    <w:p>
+      <w:pPr>
+        <w:spacing w:after="100" w:afterAutospacing="1" w:line="240" w:lineRule="auto"/>
+        <w:jc w:val="both"/>
+        <w:rPr>
+          <w:rFonts w:ascii="Segoe UI" w:eastAsia="Times New Roman" w:hAnsi="Segoe UI" w:cs="Segoe UI"/>
+          <w:color w:val="24292E"/>
+          <w:sz w:val="32"/>
+          <w:szCs w:val="24"/>
+          <w:lang w:eastAsia="en-IN"/>
+        </w:rPr>
+      </w:pPr>
+      <w:r>
+        <w:rPr>
+          <w:rFonts w:ascii="Segoe UI" w:eastAsia="Times New Roman" w:hAnsi="Segoe UI" w:cs="Segoe UI"/>
+          <w:color w:val="24292E"/>
+          <w:sz w:val="32"/>
+          <w:szCs w:val="24"/>
+          <w:lang w:eastAsia="en-IN"/>
+        </w:rPr>
+        <w:t>Website:</w:t>
+      </w:r>
+    </w:p>
+    <w:p>
+      <w:pPr>
+        <w:spacing w:after="100" w:afterAutospacing="1" w:line="240" w:lineRule="auto"/>
+        <w:jc w:val="both"/>
+        <w:rPr>
+          <w:rFonts w:ascii="Segoe UI" w:eastAsia="Times New Roman" w:hAnsi="Segoe UI" w:cs="Segoe UI"/>
+          <w:b/>
+          <w:color w:val="24292E"/>
+          <w:sz w:val="32"/>
+          <w:szCs w:val="24"/>
+          <w:lang w:eastAsia="en-IN"/>
+        </w:rPr>
+      </w:pPr>
+      <w:r>
+        <w:rPr>
+          <w:rFonts w:ascii="Segoe UI" w:eastAsia="Times New Roman" w:hAnsi="Segoe UI" w:cs="Segoe UI"/>
+          <w:b/>
+          <w:color w:val="24292E"/>
+          <w:sz w:val="32"/>
+          <w:szCs w:val="24"/>
+          <w:lang w:eastAsia="en-IN"/>
+        </w:rPr>
+        <w:t xml:space="preserve">Back-end: </w:t>
+      </w:r>
+    </w:p>
+    <w:p>
+      <w:pPr>
+        <w:spacing w:after="100" w:afterAutospacing="1" w:line="240" w:lineRule="auto"/>
+        <w:jc w:val="both"/>
+        <w:rPr>
+          <w:rFonts w:ascii="Segoe UI" w:eastAsia="Times New Roman" w:hAnsi="Segoe UI" w:cs="Segoe UI"/>
+          <w:color w:val="24292E"/>
+          <w:sz w:val="28"/>
+          <w:szCs w:val="24"/>
+          <w:lang w:eastAsia="en-IN"/>
+        </w:rPr>
+      </w:pPr>
+      <w:r>
+        <w:rPr>
+          <w:rFonts w:ascii="Segoe UI" w:eastAsia="Times New Roman" w:hAnsi="Segoe UI" w:cs="Segoe UI"/>
+          <w:color w:val="24292E"/>
+          <w:sz w:val="28"/>
+          <w:szCs w:val="24"/>
+          <w:lang w:eastAsia="en-IN"/>
+        </w:rPr>
+        <w:t>(Will be same for app and website)</w:t>
+      </w:r>
+    </w:p>
+    <w:p>
+      <w:pPr>
+        <w:pStyle w:val="ListParagraph"/>
+        <w:numPr>
+          <w:ilvl w:val="0"/>
+          <w:numId w:val="6"/>
+        </w:numPr>
+        <w:spacing w:after="100" w:afterAutospacing="1" w:line="240" w:lineRule="auto"/>
+        <w:jc w:val="both"/>
+        <w:rPr>
+          <w:rFonts w:ascii="Segoe UI" w:eastAsia="Times New Roman" w:hAnsi="Segoe UI" w:cs="Segoe UI"/>
+          <w:color w:val="24292E"/>
+          <w:sz w:val="28"/>
+          <w:szCs w:val="24"/>
+          <w:lang w:eastAsia="en-IN"/>
+        </w:rPr>
+      </w:pPr>
+      <w:bookmarkStart w:id="0" w:name="_GoBack"/>
+      <w:bookmarkEnd w:id="0"/>
+    </w:p>
+    <w:p>
+      <w:pPr>
+        <w:spacing w:after="100" w:afterAutospacing="1" w:line="240" w:lineRule="auto"/>
+        <w:jc w:val="both"/>
+        <w:rPr>
+          <w:rFonts w:ascii="Segoe UI" w:eastAsia="Times New Roman" w:hAnsi="Segoe UI" w:cs="Segoe UI"/>
+          <w:color w:val="24292E"/>
+          <w:sz w:val="24"/>
+          <w:szCs w:val="24"/>
+          <w:lang w:eastAsia="en-IN"/>
+        </w:rPr>
+      </w:pPr>
     </w:p>
     <w:p>
       <w:pPr>
         <w:tabs>
           <w:tab w:val="left" w:pos="3648"/>
         </w:tabs>
-        <w:ind w:left="360"/>
         <w:jc w:val="both"/>
         <w:rPr>
           <w:rFonts w:ascii="Arial" w:eastAsia="Times New Roman" w:hAnsi="Arial" w:cs="Arial"/>
@@ -2878,8 +3151,6 @@
           <w:lang w:eastAsia="en-IN"/>
         </w:rPr>
       </w:pPr>
-      <w:bookmarkStart w:id="0" w:name="_GoBack"/>
-      <w:bookmarkEnd w:id="0"/>
     </w:p>
     <w:sectPr>
       <w:pgSz w:w="11906" w:h="16838"/>
@@ -3043,6 +3314,119 @@
     </w:lvl>
   </w:abstractNum>
   <w:abstractNum w:abstractNumId="1" w15:restartNumberingAfterBreak="0">
+    <w:nsid w:val="1511694E"/>
+    <w:multiLevelType w:val="hybridMultilevel"/>
+    <w:tmpl w:val="33AEEE92"/>
+    <w:lvl w:ilvl="0" w:tplc="40090001">
+      <w:start w:val="1"/>
+      <w:numFmt w:val="bullet"/>
+      <w:lvlText w:val=""/>
+      <w:lvlJc w:val="left"/>
+      <w:pPr>
+        <w:ind w:left="720" w:hanging="360"/>
+      </w:pPr>
+      <w:rPr>
+        <w:rFonts w:ascii="Symbol" w:hAnsi="Symbol" w:hint="default"/>
+      </w:rPr>
+    </w:lvl>
+    <w:lvl w:ilvl="1" w:tplc="40090003" w:tentative="1">
+      <w:start w:val="1"/>
+      <w:numFmt w:val="bullet"/>
+      <w:lvlText w:val="o"/>
+      <w:lvlJc w:val="left"/>
+      <w:pPr>
+        <w:ind w:left="1440" w:hanging="360"/>
+      </w:pPr>
+      <w:rPr>
+        <w:rFonts w:ascii="Courier New" w:hAnsi="Courier New" w:cs="Courier New" w:hint="default"/>
+      </w:rPr>
+    </w:lvl>
+    <w:lvl w:ilvl="2" w:tplc="40090005" w:tentative="1">
+      <w:start w:val="1"/>
+      <w:numFmt w:val="bullet"/>
+      <w:lvlText w:val=""/>
+      <w:lvlJc w:val="left"/>
+      <w:pPr>
+        <w:ind w:left="2160" w:hanging="360"/>
+      </w:pPr>
+      <w:rPr>
+        <w:rFonts w:ascii="Wingdings" w:hAnsi="Wingdings" w:hint="default"/>
+      </w:rPr>
+    </w:lvl>
+    <w:lvl w:ilvl="3" w:tplc="40090001" w:tentative="1">
+      <w:start w:val="1"/>
+      <w:numFmt w:val="bullet"/>
+      <w:lvlText w:val=""/>
+      <w:lvlJc w:val="left"/>
+      <w:pPr>
+        <w:ind w:left="2880" w:hanging="360"/>
+      </w:pPr>
+      <w:rPr>
+        <w:rFonts w:ascii="Symbol" w:hAnsi="Symbol" w:hint="default"/>
+      </w:rPr>
+    </w:lvl>
+    <w:lvl w:ilvl="4" w:tplc="40090003" w:tentative="1">
+      <w:start w:val="1"/>
+      <w:numFmt w:val="bullet"/>
+      <w:lvlText w:val="o"/>
+      <w:lvlJc w:val="left"/>
+      <w:pPr>
+        <w:ind w:left="3600" w:hanging="360"/>
+      </w:pPr>
+      <w:rPr>
+        <w:rFonts w:ascii="Courier New" w:hAnsi="Courier New" w:cs="Courier New" w:hint="default"/>
+      </w:rPr>
+    </w:lvl>
+    <w:lvl w:ilvl="5" w:tplc="40090005" w:tentative="1">
+      <w:start w:val="1"/>
+      <w:numFmt w:val="bullet"/>
+      <w:lvlText w:val=""/>
+      <w:lvlJc w:val="left"/>
+      <w:pPr>
+        <w:ind w:left="4320" w:hanging="360"/>
+      </w:pPr>
+      <w:rPr>
+        <w:rFonts w:ascii="Wingdings" w:hAnsi="Wingdings" w:hint="default"/>
+      </w:rPr>
+    </w:lvl>
+    <w:lvl w:ilvl="6" w:tplc="40090001" w:tentative="1">
+      <w:start w:val="1"/>
+      <w:numFmt w:val="bullet"/>
+      <w:lvlText w:val=""/>
+      <w:lvlJc w:val="left"/>
+      <w:pPr>
+        <w:ind w:left="5040" w:hanging="360"/>
+      </w:pPr>
+      <w:rPr>
+        <w:rFonts w:ascii="Symbol" w:hAnsi="Symbol" w:hint="default"/>
+      </w:rPr>
+    </w:lvl>
+    <w:lvl w:ilvl="7" w:tplc="40090003" w:tentative="1">
+      <w:start w:val="1"/>
+      <w:numFmt w:val="bullet"/>
+      <w:lvlText w:val="o"/>
+      <w:lvlJc w:val="left"/>
+      <w:pPr>
+        <w:ind w:left="5760" w:hanging="360"/>
+      </w:pPr>
+      <w:rPr>
+        <w:rFonts w:ascii="Courier New" w:hAnsi="Courier New" w:cs="Courier New" w:hint="default"/>
+      </w:rPr>
+    </w:lvl>
+    <w:lvl w:ilvl="8" w:tplc="40090005" w:tentative="1">
+      <w:start w:val="1"/>
+      <w:numFmt w:val="bullet"/>
+      <w:lvlText w:val=""/>
+      <w:lvlJc w:val="left"/>
+      <w:pPr>
+        <w:ind w:left="6480" w:hanging="360"/>
+      </w:pPr>
+      <w:rPr>
+        <w:rFonts w:ascii="Wingdings" w:hAnsi="Wingdings" w:hint="default"/>
+      </w:rPr>
+    </w:lvl>
+  </w:abstractNum>
+  <w:abstractNum w:abstractNumId="2" w15:restartNumberingAfterBreak="0">
     <w:nsid w:val="162A05EF"/>
     <w:multiLevelType w:val="multilevel"/>
     <w:tmpl w:val="C2A2555C"/>
@@ -3191,7 +3575,233 @@
       </w:rPr>
     </w:lvl>
   </w:abstractNum>
-  <w:abstractNum w:abstractNumId="2" w15:restartNumberingAfterBreak="0">
+  <w:abstractNum w:abstractNumId="3" w15:restartNumberingAfterBreak="0">
+    <w:nsid w:val="1F6761E1"/>
+    <w:multiLevelType w:val="hybridMultilevel"/>
+    <w:tmpl w:val="65063554"/>
+    <w:lvl w:ilvl="0" w:tplc="40090001">
+      <w:start w:val="1"/>
+      <w:numFmt w:val="bullet"/>
+      <w:lvlText w:val=""/>
+      <w:lvlJc w:val="left"/>
+      <w:pPr>
+        <w:ind w:left="720" w:hanging="360"/>
+      </w:pPr>
+      <w:rPr>
+        <w:rFonts w:ascii="Symbol" w:hAnsi="Symbol" w:hint="default"/>
+      </w:rPr>
+    </w:lvl>
+    <w:lvl w:ilvl="1" w:tplc="40090003" w:tentative="1">
+      <w:start w:val="1"/>
+      <w:numFmt w:val="bullet"/>
+      <w:lvlText w:val="o"/>
+      <w:lvlJc w:val="left"/>
+      <w:pPr>
+        <w:ind w:left="1440" w:hanging="360"/>
+      </w:pPr>
+      <w:rPr>
+        <w:rFonts w:ascii="Courier New" w:hAnsi="Courier New" w:cs="Courier New" w:hint="default"/>
+      </w:rPr>
+    </w:lvl>
+    <w:lvl w:ilvl="2" w:tplc="40090005" w:tentative="1">
+      <w:start w:val="1"/>
+      <w:numFmt w:val="bullet"/>
+      <w:lvlText w:val=""/>
+      <w:lvlJc w:val="left"/>
+      <w:pPr>
+        <w:ind w:left="2160" w:hanging="360"/>
+      </w:pPr>
+      <w:rPr>
+        <w:rFonts w:ascii="Wingdings" w:hAnsi="Wingdings" w:hint="default"/>
+      </w:rPr>
+    </w:lvl>
+    <w:lvl w:ilvl="3" w:tplc="40090001" w:tentative="1">
+      <w:start w:val="1"/>
+      <w:numFmt w:val="bullet"/>
+      <w:lvlText w:val=""/>
+      <w:lvlJc w:val="left"/>
+      <w:pPr>
+        <w:ind w:left="2880" w:hanging="360"/>
+      </w:pPr>
+      <w:rPr>
+        <w:rFonts w:ascii="Symbol" w:hAnsi="Symbol" w:hint="default"/>
+      </w:rPr>
+    </w:lvl>
+    <w:lvl w:ilvl="4" w:tplc="40090003" w:tentative="1">
+      <w:start w:val="1"/>
+      <w:numFmt w:val="bullet"/>
+      <w:lvlText w:val="o"/>
+      <w:lvlJc w:val="left"/>
+      <w:pPr>
+        <w:ind w:left="3600" w:hanging="360"/>
+      </w:pPr>
+      <w:rPr>
+        <w:rFonts w:ascii="Courier New" w:hAnsi="Courier New" w:cs="Courier New" w:hint="default"/>
+      </w:rPr>
+    </w:lvl>
+    <w:lvl w:ilvl="5" w:tplc="40090005" w:tentative="1">
+      <w:start w:val="1"/>
+      <w:numFmt w:val="bullet"/>
+      <w:lvlText w:val=""/>
+      <w:lvlJc w:val="left"/>
+      <w:pPr>
+        <w:ind w:left="4320" w:hanging="360"/>
+      </w:pPr>
+      <w:rPr>
+        <w:rFonts w:ascii="Wingdings" w:hAnsi="Wingdings" w:hint="default"/>
+      </w:rPr>
+    </w:lvl>
+    <w:lvl w:ilvl="6" w:tplc="40090001" w:tentative="1">
+      <w:start w:val="1"/>
+      <w:numFmt w:val="bullet"/>
+      <w:lvlText w:val=""/>
+      <w:lvlJc w:val="left"/>
+      <w:pPr>
+        <w:ind w:left="5040" w:hanging="360"/>
+      </w:pPr>
+      <w:rPr>
+        <w:rFonts w:ascii="Symbol" w:hAnsi="Symbol" w:hint="default"/>
+      </w:rPr>
+    </w:lvl>
+    <w:lvl w:ilvl="7" w:tplc="40090003" w:tentative="1">
+      <w:start w:val="1"/>
+      <w:numFmt w:val="bullet"/>
+      <w:lvlText w:val="o"/>
+      <w:lvlJc w:val="left"/>
+      <w:pPr>
+        <w:ind w:left="5760" w:hanging="360"/>
+      </w:pPr>
+      <w:rPr>
+        <w:rFonts w:ascii="Courier New" w:hAnsi="Courier New" w:cs="Courier New" w:hint="default"/>
+      </w:rPr>
+    </w:lvl>
+    <w:lvl w:ilvl="8" w:tplc="40090005" w:tentative="1">
+      <w:start w:val="1"/>
+      <w:numFmt w:val="bullet"/>
+      <w:lvlText w:val=""/>
+      <w:lvlJc w:val="left"/>
+      <w:pPr>
+        <w:ind w:left="6480" w:hanging="360"/>
+      </w:pPr>
+      <w:rPr>
+        <w:rFonts w:ascii="Wingdings" w:hAnsi="Wingdings" w:hint="default"/>
+      </w:rPr>
+    </w:lvl>
+  </w:abstractNum>
+  <w:abstractNum w:abstractNumId="4" w15:restartNumberingAfterBreak="0">
+    <w:nsid w:val="33F4491C"/>
+    <w:multiLevelType w:val="hybridMultilevel"/>
+    <w:tmpl w:val="DC1CD0D0"/>
+    <w:lvl w:ilvl="0" w:tplc="40090001">
+      <w:start w:val="1"/>
+      <w:numFmt w:val="bullet"/>
+      <w:lvlText w:val=""/>
+      <w:lvlJc w:val="left"/>
+      <w:pPr>
+        <w:ind w:left="720" w:hanging="360"/>
+      </w:pPr>
+      <w:rPr>
+        <w:rFonts w:ascii="Symbol" w:hAnsi="Symbol" w:hint="default"/>
+      </w:rPr>
+    </w:lvl>
+    <w:lvl w:ilvl="1" w:tplc="40090003" w:tentative="1">
+      <w:start w:val="1"/>
+      <w:numFmt w:val="bullet"/>
+      <w:lvlText w:val="o"/>
+      <w:lvlJc w:val="left"/>
+      <w:pPr>
+        <w:ind w:left="1440" w:hanging="360"/>
+      </w:pPr>
+      <w:rPr>
+        <w:rFonts w:ascii="Courier New" w:hAnsi="Courier New" w:cs="Courier New" w:hint="default"/>
+      </w:rPr>
+    </w:lvl>
+    <w:lvl w:ilvl="2" w:tplc="40090005" w:tentative="1">
+      <w:start w:val="1"/>
+      <w:numFmt w:val="bullet"/>
+      <w:lvlText w:val=""/>
+      <w:lvlJc w:val="left"/>
+      <w:pPr>
+        <w:ind w:left="2160" w:hanging="360"/>
+      </w:pPr>
+      <w:rPr>
+        <w:rFonts w:ascii="Wingdings" w:hAnsi="Wingdings" w:hint="default"/>
+      </w:rPr>
+    </w:lvl>
+    <w:lvl w:ilvl="3" w:tplc="40090001" w:tentative="1">
+      <w:start w:val="1"/>
+      <w:numFmt w:val="bullet"/>
+      <w:lvlText w:val=""/>
+      <w:lvlJc w:val="left"/>
+      <w:pPr>
+        <w:ind w:left="2880" w:hanging="360"/>
+      </w:pPr>
+      <w:rPr>
+        <w:rFonts w:ascii="Symbol" w:hAnsi="Symbol" w:hint="default"/>
+      </w:rPr>
+    </w:lvl>
+    <w:lvl w:ilvl="4" w:tplc="40090003" w:tentative="1">
+      <w:start w:val="1"/>
+      <w:numFmt w:val="bullet"/>
+      <w:lvlText w:val="o"/>
+      <w:lvlJc w:val="left"/>
+      <w:pPr>
+        <w:ind w:left="3600" w:hanging="360"/>
+      </w:pPr>
+      <w:rPr>
+        <w:rFonts w:ascii="Courier New" w:hAnsi="Courier New" w:cs="Courier New" w:hint="default"/>
+      </w:rPr>
+    </w:lvl>
+    <w:lvl w:ilvl="5" w:tplc="40090005" w:tentative="1">
+      <w:start w:val="1"/>
+      <w:numFmt w:val="bullet"/>
+      <w:lvlText w:val=""/>
+      <w:lvlJc w:val="left"/>
+      <w:pPr>
+        <w:ind w:left="4320" w:hanging="360"/>
+      </w:pPr>
+      <w:rPr>
+        <w:rFonts w:ascii="Wingdings" w:hAnsi="Wingdings" w:hint="default"/>
+      </w:rPr>
+    </w:lvl>
+    <w:lvl w:ilvl="6" w:tplc="40090001" w:tentative="1">
+      <w:start w:val="1"/>
+      <w:numFmt w:val="bullet"/>
+      <w:lvlText w:val=""/>
+      <w:lvlJc w:val="left"/>
+      <w:pPr>
+        <w:ind w:left="5040" w:hanging="360"/>
+      </w:pPr>
+      <w:rPr>
+        <w:rFonts w:ascii="Symbol" w:hAnsi="Symbol" w:hint="default"/>
+      </w:rPr>
+    </w:lvl>
+    <w:lvl w:ilvl="7" w:tplc="40090003" w:tentative="1">
+      <w:start w:val="1"/>
+      <w:numFmt w:val="bullet"/>
+      <w:lvlText w:val="o"/>
+      <w:lvlJc w:val="left"/>
+      <w:pPr>
+        <w:ind w:left="5760" w:hanging="360"/>
+      </w:pPr>
+      <w:rPr>
+        <w:rFonts w:ascii="Courier New" w:hAnsi="Courier New" w:cs="Courier New" w:hint="default"/>
+      </w:rPr>
+    </w:lvl>
+    <w:lvl w:ilvl="8" w:tplc="40090005" w:tentative="1">
+      <w:start w:val="1"/>
+      <w:numFmt w:val="bullet"/>
+      <w:lvlText w:val=""/>
+      <w:lvlJc w:val="left"/>
+      <w:pPr>
+        <w:ind w:left="6480" w:hanging="360"/>
+      </w:pPr>
+      <w:rPr>
+        <w:rFonts w:ascii="Wingdings" w:hAnsi="Wingdings" w:hint="default"/>
+      </w:rPr>
+    </w:lvl>
+  </w:abstractNum>
+  <w:abstractNum w:abstractNumId="5" w15:restartNumberingAfterBreak="0">
     <w:nsid w:val="530B0F6E"/>
     <w:multiLevelType w:val="hybridMultilevel"/>
     <w:tmpl w:val="441EB940"/>
@@ -3305,13 +3915,22 @@
     </w:lvl>
   </w:abstractNum>
   <w:num w:numId="1">
-    <w:abstractNumId w:val="2"/>
+    <w:abstractNumId w:val="5"/>
   </w:num>
   <w:num w:numId="2">
-    <w:abstractNumId w:val="1"/>
+    <w:abstractNumId w:val="2"/>
   </w:num>
   <w:num w:numId="3">
     <w:abstractNumId w:val="0"/>
+  </w:num>
+  <w:num w:numId="4">
+    <w:abstractNumId w:val="3"/>
+  </w:num>
+  <w:num w:numId="5">
+    <w:abstractNumId w:val="4"/>
+  </w:num>
+  <w:num w:numId="6">
+    <w:abstractNumId w:val="1"/>
   </w:num>
 </w:numbering>
 </file>

</xml_diff>

<commit_message>
Updated algorithm for binary search
</commit_message>
<xml_diff>
--- a/mealsOnWheels.docx
+++ b/mealsOnWheels.docx
@@ -2558,7 +2558,7 @@
           <w:szCs w:val="24"/>
           <w:lang w:eastAsia="en-IN"/>
         </w:rPr>
-        <w:t xml:space="preserve">irst database will try to search for langitude which will </w:t>
+        <w:t>irst database will try to search for minimum and maximum lattitude which is already stored in increasing orderin. When the said range is found then the eating joints in the range of longitude is searched which are then returned by the database.</w:t>
       </w:r>
     </w:p>
     <w:p>
@@ -2644,13 +2644,7 @@
         <w:pStyle w:val="Normal"/>
         <w:spacing w:lineRule="auto" w:line="240" w:before="0" w:afterAutospacing="1"/>
         <w:jc w:val="both"/>
-        <w:rPr>
-          <w:rFonts w:ascii="Segoe UI" w:hAnsi="Segoe UI" w:eastAsia="Times New Roman" w:cs="Segoe UI"/>
-          <w:color w:val="24292E"/>
-          <w:sz w:val="32"/>
-          <w:szCs w:val="24"/>
-          <w:lang w:eastAsia="en-IN"/>
-        </w:rPr>
+        <w:rPr/>
       </w:pPr>
       <w:r>
         <w:rPr>

</xml_diff>

<commit_message>
added 2 points in showstoppers
</commit_message>
<xml_diff>
--- a/mealsOnWheels.docx
+++ b/mealsOnWheels.docx
@@ -1060,7 +1060,7 @@
     <w:p>
       <w:pPr>
         <w:spacing w:after="240" w:line="240" w:lineRule="auto"/>
-        <w:jc w:val="both"/>
+        <w:jc w:val="center"/>
         <w:rPr>
           <w:rFonts w:ascii="Segoe UI" w:eastAsia="Times New Roman" w:hAnsi="Segoe UI" w:cs="Segoe UI"/>
           <w:color w:val="24292E"/>
@@ -3365,7 +3365,17 @@
           <w:szCs w:val="24"/>
           <w:lang w:eastAsia="en-IN"/>
         </w:rPr>
-        <w:t xml:space="preserve"> Redux (For State </w:t>
+        <w:t xml:space="preserve"> Redux (For State</w:t>
+      </w:r>
+      <w:r>
+        <w:rPr>
+          <w:rFonts w:ascii="Segoe UI" w:eastAsia="Times New Roman" w:hAnsi="Segoe UI" w:cs="Segoe UI"/>
+          <w:color w:val="24292E"/>
+          <w:sz w:val="28"/>
+          <w:szCs w:val="24"/>
+          <w:lang w:eastAsia="en-IN"/>
+        </w:rPr>
+        <w:t xml:space="preserve"> </w:t>
       </w:r>
       <w:r>
         <w:rPr>
@@ -3489,7 +3499,7 @@
           <w:szCs w:val="24"/>
           <w:lang w:eastAsia="en-IN"/>
         </w:rPr>
-        <w:t xml:space="preserve"> (for Datab</w:t>
+        <w:t xml:space="preserve"> (for Data</w:t>
       </w:r>
       <w:r>
         <w:rPr>
@@ -3499,7 +3509,7 @@
           <w:szCs w:val="24"/>
           <w:lang w:eastAsia="en-IN"/>
         </w:rPr>
-        <w:t>ase p</w:t>
+        <w:t>b</w:t>
       </w:r>
       <w:r>
         <w:rPr>
@@ -3509,7 +3519,7 @@
           <w:szCs w:val="24"/>
           <w:lang w:eastAsia="en-IN"/>
         </w:rPr>
-        <w:t>ur</w:t>
+        <w:t xml:space="preserve">ase </w:t>
       </w:r>
       <w:r>
         <w:rPr>
@@ -3519,7 +3529,47 @@
           <w:szCs w:val="24"/>
           <w:lang w:eastAsia="en-IN"/>
         </w:rPr>
-        <w:t>po</w:t>
+        <w:t>p</w:t>
+      </w:r>
+      <w:r>
+        <w:rPr>
+          <w:rFonts w:ascii="Segoe UI" w:eastAsia="Times New Roman" w:hAnsi="Segoe UI" w:cs="Segoe UI"/>
+          <w:color w:val="24292E"/>
+          <w:sz w:val="28"/>
+          <w:szCs w:val="24"/>
+          <w:lang w:eastAsia="en-IN"/>
+        </w:rPr>
+        <w:t>u</w:t>
+      </w:r>
+      <w:r>
+        <w:rPr>
+          <w:rFonts w:ascii="Segoe UI" w:eastAsia="Times New Roman" w:hAnsi="Segoe UI" w:cs="Segoe UI"/>
+          <w:color w:val="24292E"/>
+          <w:sz w:val="28"/>
+          <w:szCs w:val="24"/>
+          <w:lang w:eastAsia="en-IN"/>
+        </w:rPr>
+        <w:t>r</w:t>
+      </w:r>
+      <w:r>
+        <w:rPr>
+          <w:rFonts w:ascii="Segoe UI" w:eastAsia="Times New Roman" w:hAnsi="Segoe UI" w:cs="Segoe UI"/>
+          <w:color w:val="24292E"/>
+          <w:sz w:val="28"/>
+          <w:szCs w:val="24"/>
+          <w:lang w:eastAsia="en-IN"/>
+        </w:rPr>
+        <w:t>p</w:t>
+      </w:r>
+      <w:r>
+        <w:rPr>
+          <w:rFonts w:ascii="Segoe UI" w:eastAsia="Times New Roman" w:hAnsi="Segoe UI" w:cs="Segoe UI"/>
+          <w:color w:val="24292E"/>
+          <w:sz w:val="28"/>
+          <w:szCs w:val="24"/>
+          <w:lang w:eastAsia="en-IN"/>
+        </w:rPr>
+        <w:t>o</w:t>
       </w:r>
       <w:r>
         <w:rPr>
@@ -3558,6 +3608,121 @@
           <w:lang w:eastAsia="en-IN"/>
         </w:rPr>
         <w:t>Firebase</w:t>
+      </w:r>
+    </w:p>
+    <w:p>
+      <w:pPr>
+        <w:spacing w:after="0" w:line="240" w:lineRule="auto"/>
+        <w:rPr>
+          <w:rFonts w:ascii="Segoe UI" w:eastAsia="Times New Roman" w:hAnsi="Segoe UI" w:cs="Segoe UI"/>
+          <w:color w:val="24292E"/>
+          <w:sz w:val="28"/>
+          <w:szCs w:val="24"/>
+          <w:lang w:eastAsia="en-IN"/>
+        </w:rPr>
+      </w:pPr>
+      <w:r>
+        <w:rPr>
+          <w:rFonts w:ascii="Segoe UI" w:eastAsia="Times New Roman" w:hAnsi="Segoe UI" w:cs="Segoe UI"/>
+          <w:color w:val="24292E"/>
+          <w:sz w:val="28"/>
+          <w:szCs w:val="24"/>
+          <w:lang w:eastAsia="en-IN"/>
+        </w:rPr>
+        <w:br w:type="page"/>
+      </w:r>
+    </w:p>
+    <w:p>
+      <w:pPr>
+        <w:spacing w:afterAutospacing="1" w:line="240" w:lineRule="auto"/>
+        <w:jc w:val="both"/>
+        <w:rPr>
+          <w:rFonts w:ascii="Segoe UI" w:eastAsia="Times New Roman" w:hAnsi="Segoe UI" w:cs="Segoe UI"/>
+          <w:b/>
+          <w:color w:val="24292E"/>
+          <w:sz w:val="32"/>
+          <w:szCs w:val="24"/>
+          <w:lang w:eastAsia="en-IN"/>
+        </w:rPr>
+      </w:pPr>
+      <w:r>
+        <w:rPr>
+          <w:rFonts w:ascii="Segoe UI" w:eastAsia="Times New Roman" w:hAnsi="Segoe UI" w:cs="Segoe UI"/>
+          <w:b/>
+          <w:color w:val="24292E"/>
+          <w:sz w:val="32"/>
+          <w:szCs w:val="24"/>
+          <w:lang w:eastAsia="en-IN"/>
+        </w:rPr>
+        <w:lastRenderedPageBreak/>
+        <w:t>Show</w:t>
+      </w:r>
+      <w:r>
+        <w:rPr>
+          <w:rFonts w:ascii="Segoe UI" w:eastAsia="Times New Roman" w:hAnsi="Segoe UI" w:cs="Segoe UI"/>
+          <w:b/>
+          <w:color w:val="24292E"/>
+          <w:sz w:val="32"/>
+          <w:szCs w:val="24"/>
+          <w:lang w:eastAsia="en-IN"/>
+        </w:rPr>
+        <w:t>stoppers:</w:t>
+      </w:r>
+    </w:p>
+    <w:p>
+      <w:pPr>
+        <w:pStyle w:val="ListParagraph"/>
+        <w:numPr>
+          <w:ilvl w:val="0"/>
+          <w:numId w:val="7"/>
+        </w:numPr>
+        <w:spacing w:afterAutospacing="1" w:line="240" w:lineRule="auto"/>
+        <w:jc w:val="both"/>
+        <w:rPr>
+          <w:rFonts w:ascii="Segoe UI" w:eastAsia="Times New Roman" w:hAnsi="Segoe UI" w:cs="Segoe UI"/>
+          <w:color w:val="24292E"/>
+          <w:sz w:val="28"/>
+          <w:szCs w:val="24"/>
+          <w:lang w:eastAsia="en-IN"/>
+        </w:rPr>
+      </w:pPr>
+      <w:r>
+        <w:rPr>
+          <w:rFonts w:ascii="Segoe UI" w:eastAsia="Times New Roman" w:hAnsi="Segoe UI" w:cs="Segoe UI"/>
+          <w:color w:val="24292E"/>
+          <w:sz w:val="28"/>
+          <w:szCs w:val="24"/>
+          <w:lang w:eastAsia="en-IN"/>
+        </w:rPr>
+        <w:t>Challenges in collecting the data for the database from all the eating joints all over the country.</w:t>
+      </w:r>
+    </w:p>
+    <w:p>
+      <w:pPr>
+        <w:pStyle w:val="ListParagraph"/>
+        <w:numPr>
+          <w:ilvl w:val="0"/>
+          <w:numId w:val="7"/>
+        </w:numPr>
+        <w:spacing w:afterAutospacing="1" w:line="240" w:lineRule="auto"/>
+        <w:jc w:val="both"/>
+        <w:rPr>
+          <w:rFonts w:ascii="Segoe UI" w:eastAsia="Times New Roman" w:hAnsi="Segoe UI" w:cs="Segoe UI"/>
+          <w:color w:val="24292E"/>
+          <w:sz w:val="28"/>
+          <w:szCs w:val="24"/>
+          <w:lang w:eastAsia="en-IN"/>
+        </w:rPr>
+      </w:pPr>
+      <w:r>
+        <w:rPr>
+          <w:rFonts w:ascii="Segoe UI" w:eastAsia="Times New Roman" w:hAnsi="Segoe UI" w:cs="Segoe UI"/>
+          <w:color w:val="24292E"/>
+          <w:sz w:val="28"/>
+          <w:szCs w:val="24"/>
+          <w:lang w:eastAsia="en-IN"/>
+        </w:rPr>
+        <w:t>Challenges in marketing of the app and user awareness.</w:t>
       </w:r>
       <w:bookmarkStart w:id="0" w:name="_GoBack"/>
       <w:bookmarkEnd w:id="0"/>
@@ -3706,6 +3871,119 @@
     </w:lvl>
   </w:abstractNum>
   <w:abstractNum w:abstractNumId="1" w15:restartNumberingAfterBreak="0">
+    <w:nsid w:val="385C5A99"/>
+    <w:multiLevelType w:val="hybridMultilevel"/>
+    <w:tmpl w:val="CFD221F4"/>
+    <w:lvl w:ilvl="0" w:tplc="40090001">
+      <w:start w:val="1"/>
+      <w:numFmt w:val="bullet"/>
+      <w:lvlText w:val=""/>
+      <w:lvlJc w:val="left"/>
+      <w:pPr>
+        <w:ind w:left="720" w:hanging="360"/>
+      </w:pPr>
+      <w:rPr>
+        <w:rFonts w:ascii="Symbol" w:hAnsi="Symbol" w:hint="default"/>
+      </w:rPr>
+    </w:lvl>
+    <w:lvl w:ilvl="1" w:tplc="40090003" w:tentative="1">
+      <w:start w:val="1"/>
+      <w:numFmt w:val="bullet"/>
+      <w:lvlText w:val="o"/>
+      <w:lvlJc w:val="left"/>
+      <w:pPr>
+        <w:ind w:left="1440" w:hanging="360"/>
+      </w:pPr>
+      <w:rPr>
+        <w:rFonts w:ascii="Courier New" w:hAnsi="Courier New" w:cs="Courier New" w:hint="default"/>
+      </w:rPr>
+    </w:lvl>
+    <w:lvl w:ilvl="2" w:tplc="40090005" w:tentative="1">
+      <w:start w:val="1"/>
+      <w:numFmt w:val="bullet"/>
+      <w:lvlText w:val=""/>
+      <w:lvlJc w:val="left"/>
+      <w:pPr>
+        <w:ind w:left="2160" w:hanging="360"/>
+      </w:pPr>
+      <w:rPr>
+        <w:rFonts w:ascii="Wingdings" w:hAnsi="Wingdings" w:hint="default"/>
+      </w:rPr>
+    </w:lvl>
+    <w:lvl w:ilvl="3" w:tplc="40090001" w:tentative="1">
+      <w:start w:val="1"/>
+      <w:numFmt w:val="bullet"/>
+      <w:lvlText w:val=""/>
+      <w:lvlJc w:val="left"/>
+      <w:pPr>
+        <w:ind w:left="2880" w:hanging="360"/>
+      </w:pPr>
+      <w:rPr>
+        <w:rFonts w:ascii="Symbol" w:hAnsi="Symbol" w:hint="default"/>
+      </w:rPr>
+    </w:lvl>
+    <w:lvl w:ilvl="4" w:tplc="40090003" w:tentative="1">
+      <w:start w:val="1"/>
+      <w:numFmt w:val="bullet"/>
+      <w:lvlText w:val="o"/>
+      <w:lvlJc w:val="left"/>
+      <w:pPr>
+        <w:ind w:left="3600" w:hanging="360"/>
+      </w:pPr>
+      <w:rPr>
+        <w:rFonts w:ascii="Courier New" w:hAnsi="Courier New" w:cs="Courier New" w:hint="default"/>
+      </w:rPr>
+    </w:lvl>
+    <w:lvl w:ilvl="5" w:tplc="40090005" w:tentative="1">
+      <w:start w:val="1"/>
+      <w:numFmt w:val="bullet"/>
+      <w:lvlText w:val=""/>
+      <w:lvlJc w:val="left"/>
+      <w:pPr>
+        <w:ind w:left="4320" w:hanging="360"/>
+      </w:pPr>
+      <w:rPr>
+        <w:rFonts w:ascii="Wingdings" w:hAnsi="Wingdings" w:hint="default"/>
+      </w:rPr>
+    </w:lvl>
+    <w:lvl w:ilvl="6" w:tplc="40090001" w:tentative="1">
+      <w:start w:val="1"/>
+      <w:numFmt w:val="bullet"/>
+      <w:lvlText w:val=""/>
+      <w:lvlJc w:val="left"/>
+      <w:pPr>
+        <w:ind w:left="5040" w:hanging="360"/>
+      </w:pPr>
+      <w:rPr>
+        <w:rFonts w:ascii="Symbol" w:hAnsi="Symbol" w:hint="default"/>
+      </w:rPr>
+    </w:lvl>
+    <w:lvl w:ilvl="7" w:tplc="40090003" w:tentative="1">
+      <w:start w:val="1"/>
+      <w:numFmt w:val="bullet"/>
+      <w:lvlText w:val="o"/>
+      <w:lvlJc w:val="left"/>
+      <w:pPr>
+        <w:ind w:left="5760" w:hanging="360"/>
+      </w:pPr>
+      <w:rPr>
+        <w:rFonts w:ascii="Courier New" w:hAnsi="Courier New" w:cs="Courier New" w:hint="default"/>
+      </w:rPr>
+    </w:lvl>
+    <w:lvl w:ilvl="8" w:tplc="40090005" w:tentative="1">
+      <w:start w:val="1"/>
+      <w:numFmt w:val="bullet"/>
+      <w:lvlText w:val=""/>
+      <w:lvlJc w:val="left"/>
+      <w:pPr>
+        <w:ind w:left="6480" w:hanging="360"/>
+      </w:pPr>
+      <w:rPr>
+        <w:rFonts w:ascii="Wingdings" w:hAnsi="Wingdings" w:hint="default"/>
+      </w:rPr>
+    </w:lvl>
+  </w:abstractNum>
+  <w:abstractNum w:abstractNumId="2" w15:restartNumberingAfterBreak="0">
     <w:nsid w:val="39BA4DD0"/>
     <w:multiLevelType w:val="multilevel"/>
     <w:tmpl w:val="E2789B48"/>
@@ -3818,7 +4096,7 @@
       </w:rPr>
     </w:lvl>
   </w:abstractNum>
-  <w:abstractNum w:abstractNumId="2" w15:restartNumberingAfterBreak="0">
+  <w:abstractNum w:abstractNumId="3" w15:restartNumberingAfterBreak="0">
     <w:nsid w:val="4C790231"/>
     <w:multiLevelType w:val="multilevel"/>
     <w:tmpl w:val="8B327C98"/>
@@ -3958,7 +4236,7 @@
       </w:rPr>
     </w:lvl>
   </w:abstractNum>
-  <w:abstractNum w:abstractNumId="3" w15:restartNumberingAfterBreak="0">
+  <w:abstractNum w:abstractNumId="4" w15:restartNumberingAfterBreak="0">
     <w:nsid w:val="61511F19"/>
     <w:multiLevelType w:val="multilevel"/>
     <w:tmpl w:val="87DA1D7C"/>
@@ -4071,7 +4349,7 @@
       </w:rPr>
     </w:lvl>
   </w:abstractNum>
-  <w:abstractNum w:abstractNumId="4" w15:restartNumberingAfterBreak="0">
+  <w:abstractNum w:abstractNumId="5" w15:restartNumberingAfterBreak="0">
     <w:nsid w:val="755334D1"/>
     <w:multiLevelType w:val="multilevel"/>
     <w:tmpl w:val="FCF4E3F0"/>
@@ -4220,7 +4498,7 @@
       </w:rPr>
     </w:lvl>
   </w:abstractNum>
-  <w:abstractNum w:abstractNumId="5" w15:restartNumberingAfterBreak="0">
+  <w:abstractNum w:abstractNumId="6" w15:restartNumberingAfterBreak="0">
     <w:nsid w:val="76B417AC"/>
     <w:multiLevelType w:val="multilevel"/>
     <w:tmpl w:val="BA1C7BD0"/>
@@ -4370,22 +4648,25 @@
     </w:lvl>
   </w:abstractNum>
   <w:num w:numId="1">
+    <w:abstractNumId w:val="5"/>
+  </w:num>
+  <w:num w:numId="2">
+    <w:abstractNumId w:val="6"/>
+  </w:num>
+  <w:num w:numId="3">
+    <w:abstractNumId w:val="2"/>
+  </w:num>
+  <w:num w:numId="4">
     <w:abstractNumId w:val="4"/>
   </w:num>
-  <w:num w:numId="2">
-    <w:abstractNumId w:val="5"/>
-  </w:num>
-  <w:num w:numId="3">
-    <w:abstractNumId w:val="1"/>
-  </w:num>
-  <w:num w:numId="4">
+  <w:num w:numId="5">
     <w:abstractNumId w:val="3"/>
-  </w:num>
-  <w:num w:numId="5">
-    <w:abstractNumId w:val="2"/>
   </w:num>
   <w:num w:numId="6">
     <w:abstractNumId w:val="0"/>
+  </w:num>
+  <w:num w:numId="7">
+    <w:abstractNumId w:val="1"/>
   </w:num>
 </w:numbering>
 </file>

</xml_diff>